<commit_message>
Mockups documento parte 2
</commit_message>
<xml_diff>
--- a/documentacion/Memoria-grupo7.docx
+++ b/documentacion/Memoria-grupo7.docx
@@ -2502,18 +2502,40 @@
       </w:pPr>
       <w:r>
         <w:rPr>
+          <w:lang w:val="en-US"/>
+        </w:rPr>
+        <w:lastRenderedPageBreak/>
+        <w:t xml:space="preserve"> Mockup </w:t>
+      </w:r>
+      <w:proofErr w:type="spellStart"/>
+      <w:r>
+        <w:rPr>
+          <w:lang w:val="en-US"/>
+        </w:rPr>
+        <w:t>Producto</w:t>
+      </w:r>
+      <w:proofErr w:type="spellEnd"/>
+    </w:p>
+    <w:p>
+      <w:pPr>
+        <w:pStyle w:val="Ttulo2"/>
+        <w:rPr>
+          <w:lang w:val="en-US"/>
+        </w:rPr>
+      </w:pPr>
+      <w:r>
+        <w:rPr>
           <w:noProof/>
           <w:lang w:val="en-US"/>
         </w:rPr>
-        <w:lastRenderedPageBreak/>
         <w:drawing>
-          <wp:anchor distT="0" distB="0" distL="114300" distR="114300" simplePos="0" relativeHeight="251662336" behindDoc="0" locked="0" layoutInCell="1" allowOverlap="1" wp14:anchorId="163299B4" wp14:editId="73B6DC3F">
+          <wp:anchor distT="0" distB="0" distL="114300" distR="114300" simplePos="0" relativeHeight="251662336" behindDoc="0" locked="0" layoutInCell="1" allowOverlap="1" wp14:anchorId="163299B4" wp14:editId="657634A0">
             <wp:simplePos x="0" y="0"/>
-            <wp:positionH relativeFrom="column">
-              <wp:posOffset>265430</wp:posOffset>
+            <wp:positionH relativeFrom="margin">
+              <wp:align>left</wp:align>
             </wp:positionH>
             <wp:positionV relativeFrom="paragraph">
-              <wp:posOffset>306705</wp:posOffset>
+              <wp:posOffset>88900</wp:posOffset>
             </wp:positionV>
             <wp:extent cx="5050155" cy="2766695"/>
             <wp:effectExtent l="0" t="0" r="0" b="0"/>
@@ -2566,14 +2588,14 @@
         <w:rPr>
           <w:lang w:val="en-US"/>
         </w:rPr>
-        <w:t xml:space="preserve">       Mockup </w:t>
+        <w:t xml:space="preserve">  Mockup </w:t>
       </w:r>
       <w:proofErr w:type="spellStart"/>
       <w:r>
         <w:rPr>
           <w:lang w:val="en-US"/>
         </w:rPr>
-        <w:t>Producto</w:t>
+        <w:t>Registro</w:t>
       </w:r>
       <w:proofErr w:type="spellEnd"/>
     </w:p>
@@ -2583,10 +2605,477 @@
           <w:lang w:val="en-US"/>
         </w:rPr>
       </w:pPr>
-    </w:p>
+      <w:r>
+        <w:rPr>
+          <w:noProof/>
+          <w:lang w:val="en-US"/>
+        </w:rPr>
+        <w:drawing>
+          <wp:anchor distT="0" distB="0" distL="114300" distR="114300" simplePos="0" relativeHeight="251663360" behindDoc="0" locked="0" layoutInCell="1" allowOverlap="1" wp14:anchorId="70375AB9" wp14:editId="1EAFCAF5">
+            <wp:simplePos x="0" y="0"/>
+            <wp:positionH relativeFrom="margin">
+              <wp:align>left</wp:align>
+            </wp:positionH>
+            <wp:positionV relativeFrom="paragraph">
+              <wp:posOffset>140843</wp:posOffset>
+            </wp:positionV>
+            <wp:extent cx="4955540" cy="2684145"/>
+            <wp:effectExtent l="0" t="0" r="0" b="1905"/>
+            <wp:wrapSquare wrapText="bothSides"/>
+            <wp:docPr id="7" name="Imagen 7" descr="Gráfico&#10;&#10;Descripción generada automáticamente"/>
+            <wp:cNvGraphicFramePr>
+              <a:graphicFrameLocks xmlns:a="http://schemas.openxmlformats.org/drawingml/2006/main" noChangeAspect="1"/>
+            </wp:cNvGraphicFramePr>
+            <a:graphic xmlns:a="http://schemas.openxmlformats.org/drawingml/2006/main">
+              <a:graphicData uri="http://schemas.openxmlformats.org/drawingml/2006/picture">
+                <pic:pic xmlns:pic="http://schemas.openxmlformats.org/drawingml/2006/picture">
+                  <pic:nvPicPr>
+                    <pic:cNvPr id="7" name="Imagen 7" descr="Gráfico&#10;&#10;Descripción generada automáticamente"/>
+                    <pic:cNvPicPr/>
+                  </pic:nvPicPr>
+                  <pic:blipFill>
+                    <a:blip r:embed="rId14">
+                      <a:extLst>
+                        <a:ext uri="{28A0092B-C50C-407E-A947-70E740481C1C}">
+                          <a14:useLocalDpi xmlns:a14="http://schemas.microsoft.com/office/drawing/2010/main" val="0"/>
+                        </a:ext>
+                      </a:extLst>
+                    </a:blip>
+                    <a:stretch>
+                      <a:fillRect/>
+                    </a:stretch>
+                  </pic:blipFill>
+                  <pic:spPr>
+                    <a:xfrm>
+                      <a:off x="0" y="0"/>
+                      <a:ext cx="4955540" cy="2684145"/>
+                    </a:xfrm>
+                    <a:prstGeom prst="rect">
+                      <a:avLst/>
+                    </a:prstGeom>
+                  </pic:spPr>
+                </pic:pic>
+              </a:graphicData>
+            </a:graphic>
+            <wp14:sizeRelH relativeFrom="page">
+              <wp14:pctWidth>0</wp14:pctWidth>
+            </wp14:sizeRelH>
+            <wp14:sizeRelV relativeFrom="page">
+              <wp14:pctHeight>0</wp14:pctHeight>
+            </wp14:sizeRelV>
+          </wp:anchor>
+        </w:drawing>
+      </w:r>
+    </w:p>
+    <w:p>
+      <w:pPr>
+        <w:rPr>
+          <w:lang w:val="en-US"/>
+        </w:rPr>
+      </w:pPr>
+    </w:p>
+    <w:p>
+      <w:pPr>
+        <w:rPr>
+          <w:lang w:val="en-US"/>
+        </w:rPr>
+      </w:pPr>
+    </w:p>
+    <w:p>
+      <w:pPr>
+        <w:rPr>
+          <w:lang w:val="en-US"/>
+        </w:rPr>
+      </w:pPr>
+    </w:p>
+    <w:p>
+      <w:pPr>
+        <w:rPr>
+          <w:lang w:val="en-US"/>
+        </w:rPr>
+      </w:pPr>
+    </w:p>
+    <w:p>
+      <w:pPr>
+        <w:rPr>
+          <w:lang w:val="en-US"/>
+        </w:rPr>
+      </w:pPr>
+    </w:p>
+    <w:p>
+      <w:pPr>
+        <w:rPr>
+          <w:lang w:val="en-US"/>
+        </w:rPr>
+      </w:pPr>
+    </w:p>
+    <w:p>
+      <w:pPr>
+        <w:rPr>
+          <w:lang w:val="en-US"/>
+        </w:rPr>
+      </w:pPr>
+    </w:p>
+    <w:p>
+      <w:pPr>
+        <w:rPr>
+          <w:lang w:val="en-US"/>
+        </w:rPr>
+      </w:pPr>
+    </w:p>
+    <w:p>
+      <w:pPr>
+        <w:rPr>
+          <w:lang w:val="en-US"/>
+        </w:rPr>
+      </w:pPr>
+    </w:p>
+    <w:p>
+      <w:pPr>
+        <w:rPr>
+          <w:lang w:val="en-US"/>
+        </w:rPr>
+      </w:pPr>
+    </w:p>
+    <w:p>
+      <w:pPr>
+        <w:rPr>
+          <w:lang w:val="en-US"/>
+        </w:rPr>
+      </w:pPr>
+    </w:p>
+    <w:p>
+      <w:pPr>
+        <w:rPr>
+          <w:lang w:val="en-US"/>
+        </w:rPr>
+      </w:pPr>
+    </w:p>
+    <w:p>
+      <w:pPr>
+        <w:rPr>
+          <w:lang w:val="en-US"/>
+        </w:rPr>
+      </w:pPr>
+    </w:p>
+    <w:p>
+      <w:pPr>
+        <w:rPr>
+          <w:lang w:val="en-US"/>
+        </w:rPr>
+      </w:pPr>
+    </w:p>
+    <w:p>
+      <w:pPr>
+        <w:rPr>
+          <w:lang w:val="en-US"/>
+        </w:rPr>
+      </w:pPr>
+    </w:p>
+    <w:p>
+      <w:pPr>
+        <w:rPr>
+          <w:lang w:val="en-US"/>
+        </w:rPr>
+      </w:pPr>
+    </w:p>
+    <w:p>
+      <w:pPr>
+        <w:rPr>
+          <w:lang w:val="en-US"/>
+        </w:rPr>
+      </w:pPr>
+    </w:p>
+    <w:p>
+      <w:pPr>
+        <w:rPr>
+          <w:lang w:val="en-US"/>
+        </w:rPr>
+      </w:pPr>
+    </w:p>
+    <w:p>
+      <w:pPr>
+        <w:pStyle w:val="Ttulo2"/>
+      </w:pPr>
+      <w:r>
+        <w:rPr>
+          <w:noProof/>
+          <w:lang w:val="en-US"/>
+        </w:rPr>
+        <w:lastRenderedPageBreak/>
+        <w:drawing>
+          <wp:anchor distT="0" distB="0" distL="114300" distR="114300" simplePos="0" relativeHeight="251664384" behindDoc="0" locked="0" layoutInCell="1" allowOverlap="1" wp14:anchorId="26607EE7" wp14:editId="0A6E96A4">
+            <wp:simplePos x="0" y="0"/>
+            <wp:positionH relativeFrom="margin">
+              <wp:posOffset>147472</wp:posOffset>
+            </wp:positionH>
+            <wp:positionV relativeFrom="paragraph">
+              <wp:posOffset>255753</wp:posOffset>
+            </wp:positionV>
+            <wp:extent cx="4907915" cy="2642235"/>
+            <wp:effectExtent l="0" t="0" r="6985" b="5715"/>
+            <wp:wrapSquare wrapText="bothSides"/>
+            <wp:docPr id="8" name="Imagen 8" descr="Interfaz de usuario gráfica, Texto&#10;&#10;Descripción generada automáticamente"/>
+            <wp:cNvGraphicFramePr>
+              <a:graphicFrameLocks xmlns:a="http://schemas.openxmlformats.org/drawingml/2006/main" noChangeAspect="1"/>
+            </wp:cNvGraphicFramePr>
+            <a:graphic xmlns:a="http://schemas.openxmlformats.org/drawingml/2006/main">
+              <a:graphicData uri="http://schemas.openxmlformats.org/drawingml/2006/picture">
+                <pic:pic xmlns:pic="http://schemas.openxmlformats.org/drawingml/2006/picture">
+                  <pic:nvPicPr>
+                    <pic:cNvPr id="8" name="Imagen 8" descr="Interfaz de usuario gráfica, Texto&#10;&#10;Descripción generada automáticamente"/>
+                    <pic:cNvPicPr/>
+                  </pic:nvPicPr>
+                  <pic:blipFill>
+                    <a:blip r:embed="rId15">
+                      <a:extLst>
+                        <a:ext uri="{28A0092B-C50C-407E-A947-70E740481C1C}">
+                          <a14:useLocalDpi xmlns:a14="http://schemas.microsoft.com/office/drawing/2010/main" val="0"/>
+                        </a:ext>
+                      </a:extLst>
+                    </a:blip>
+                    <a:stretch>
+                      <a:fillRect/>
+                    </a:stretch>
+                  </pic:blipFill>
+                  <pic:spPr>
+                    <a:xfrm>
+                      <a:off x="0" y="0"/>
+                      <a:ext cx="4907915" cy="2642235"/>
+                    </a:xfrm>
+                    <a:prstGeom prst="rect">
+                      <a:avLst/>
+                    </a:prstGeom>
+                  </pic:spPr>
+                </pic:pic>
+              </a:graphicData>
+            </a:graphic>
+            <wp14:sizeRelH relativeFrom="page">
+              <wp14:pctWidth>0</wp14:pctWidth>
+            </wp14:sizeRelH>
+            <wp14:sizeRelV relativeFrom="page">
+              <wp14:pctHeight>0</wp14:pctHeight>
+            </wp14:sizeRelV>
+          </wp:anchor>
+        </w:drawing>
+      </w:r>
+      <w:r>
+        <w:t xml:space="preserve">    Mockup </w:t>
+      </w:r>
+      <w:proofErr w:type="spellStart"/>
+      <w:r>
+        <w:t>Login</w:t>
+      </w:r>
+      <w:proofErr w:type="spellEnd"/>
+    </w:p>
+    <w:p>
+      <w:pPr>
+        <w:pStyle w:val="Ttulo2"/>
+      </w:pPr>
+      <w:r>
+        <w:t xml:space="preserve">  </w:t>
+      </w:r>
+    </w:p>
+    <w:p>
+      <w:pPr>
+        <w:pStyle w:val="Ttulo2"/>
+      </w:pPr>
+      <w:r>
+        <w:t xml:space="preserve">  Mockup Dirección de Envío</w:t>
+      </w:r>
+    </w:p>
+    <w:p>
+      <w:r>
+        <w:rPr>
+          <w:noProof/>
+          <w:lang w:val="en-US"/>
+        </w:rPr>
+        <w:drawing>
+          <wp:anchor distT="0" distB="0" distL="114300" distR="114300" simplePos="0" relativeHeight="251665408" behindDoc="0" locked="0" layoutInCell="1" allowOverlap="1" wp14:anchorId="2042C3E1" wp14:editId="4F525F21">
+            <wp:simplePos x="0" y="0"/>
+            <wp:positionH relativeFrom="column">
+              <wp:posOffset>82702</wp:posOffset>
+            </wp:positionH>
+            <wp:positionV relativeFrom="paragraph">
+              <wp:posOffset>26493</wp:posOffset>
+            </wp:positionV>
+            <wp:extent cx="4872355" cy="2637155"/>
+            <wp:effectExtent l="0" t="0" r="4445" b="0"/>
+            <wp:wrapSquare wrapText="bothSides"/>
+            <wp:docPr id="9" name="Imagen 9" descr="Interfaz de usuario gráfica&#10;&#10;Descripción generada automáticamente"/>
+            <wp:cNvGraphicFramePr>
+              <a:graphicFrameLocks xmlns:a="http://schemas.openxmlformats.org/drawingml/2006/main" noChangeAspect="1"/>
+            </wp:cNvGraphicFramePr>
+            <a:graphic xmlns:a="http://schemas.openxmlformats.org/drawingml/2006/main">
+              <a:graphicData uri="http://schemas.openxmlformats.org/drawingml/2006/picture">
+                <pic:pic xmlns:pic="http://schemas.openxmlformats.org/drawingml/2006/picture">
+                  <pic:nvPicPr>
+                    <pic:cNvPr id="9" name="Imagen 9" descr="Interfaz de usuario gráfica&#10;&#10;Descripción generada automáticamente"/>
+                    <pic:cNvPicPr/>
+                  </pic:nvPicPr>
+                  <pic:blipFill>
+                    <a:blip r:embed="rId16">
+                      <a:extLst>
+                        <a:ext uri="{28A0092B-C50C-407E-A947-70E740481C1C}">
+                          <a14:useLocalDpi xmlns:a14="http://schemas.microsoft.com/office/drawing/2010/main" val="0"/>
+                        </a:ext>
+                      </a:extLst>
+                    </a:blip>
+                    <a:stretch>
+                      <a:fillRect/>
+                    </a:stretch>
+                  </pic:blipFill>
+                  <pic:spPr>
+                    <a:xfrm>
+                      <a:off x="0" y="0"/>
+                      <a:ext cx="4872355" cy="2637155"/>
+                    </a:xfrm>
+                    <a:prstGeom prst="rect">
+                      <a:avLst/>
+                    </a:prstGeom>
+                  </pic:spPr>
+                </pic:pic>
+              </a:graphicData>
+            </a:graphic>
+            <wp14:sizeRelH relativeFrom="page">
+              <wp14:pctWidth>0</wp14:pctWidth>
+            </wp14:sizeRelH>
+            <wp14:sizeRelV relativeFrom="page">
+              <wp14:pctHeight>0</wp14:pctHeight>
+            </wp14:sizeRelV>
+          </wp:anchor>
+        </w:drawing>
+      </w:r>
+    </w:p>
+    <w:p>
+      <w:pPr>
+        <w:ind w:firstLine="708"/>
+      </w:pPr>
+    </w:p>
+    <w:p>
+      <w:pPr>
+        <w:ind w:firstLine="708"/>
+      </w:pPr>
+    </w:p>
+    <w:p>
+      <w:pPr>
+        <w:ind w:firstLine="708"/>
+      </w:pPr>
+    </w:p>
+    <w:p>
+      <w:pPr>
+        <w:ind w:firstLine="708"/>
+      </w:pPr>
+    </w:p>
+    <w:p>
+      <w:pPr>
+        <w:ind w:firstLine="708"/>
+      </w:pPr>
+    </w:p>
+    <w:p>
+      <w:pPr>
+        <w:ind w:firstLine="708"/>
+      </w:pPr>
+    </w:p>
+    <w:p>
+      <w:pPr>
+        <w:ind w:firstLine="708"/>
+      </w:pPr>
+    </w:p>
+    <w:p>
+      <w:pPr>
+        <w:ind w:firstLine="708"/>
+      </w:pPr>
+    </w:p>
+    <w:p>
+      <w:pPr>
+        <w:ind w:firstLine="708"/>
+      </w:pPr>
+    </w:p>
+    <w:p>
+      <w:pPr>
+        <w:pStyle w:val="Ttulo2"/>
+      </w:pPr>
+      <w:r>
+        <w:lastRenderedPageBreak/>
+        <w:t xml:space="preserve">  Mo</w:t>
+      </w:r>
+      <w:r>
+        <w:t>ckup Método de Pago</w:t>
+      </w:r>
+    </w:p>
+    <w:p>
+      <w:r>
+        <w:rPr>
+          <w:noProof/>
+        </w:rPr>
+        <w:drawing>
+          <wp:anchor distT="0" distB="0" distL="114300" distR="114300" simplePos="0" relativeHeight="251666432" behindDoc="0" locked="0" layoutInCell="1" allowOverlap="1" wp14:anchorId="5A72DCB3" wp14:editId="6D95740C">
+            <wp:simplePos x="0" y="0"/>
+            <wp:positionH relativeFrom="column">
+              <wp:posOffset>89382</wp:posOffset>
+            </wp:positionH>
+            <wp:positionV relativeFrom="paragraph">
+              <wp:posOffset>66371</wp:posOffset>
+            </wp:positionV>
+            <wp:extent cx="4930140" cy="2837815"/>
+            <wp:effectExtent l="0" t="0" r="3810" b="635"/>
+            <wp:wrapSquare wrapText="bothSides"/>
+            <wp:docPr id="10" name="Imagen 10" descr="Interfaz de usuario gráfica, Texto&#10;&#10;Descripción generada automáticamente"/>
+            <wp:cNvGraphicFramePr>
+              <a:graphicFrameLocks xmlns:a="http://schemas.openxmlformats.org/drawingml/2006/main" noChangeAspect="1"/>
+            </wp:cNvGraphicFramePr>
+            <a:graphic xmlns:a="http://schemas.openxmlformats.org/drawingml/2006/main">
+              <a:graphicData uri="http://schemas.openxmlformats.org/drawingml/2006/picture">
+                <pic:pic xmlns:pic="http://schemas.openxmlformats.org/drawingml/2006/picture">
+                  <pic:nvPicPr>
+                    <pic:cNvPr id="10" name="Imagen 10" descr="Interfaz de usuario gráfica, Texto&#10;&#10;Descripción generada automáticamente"/>
+                    <pic:cNvPicPr/>
+                  </pic:nvPicPr>
+                  <pic:blipFill>
+                    <a:blip r:embed="rId17">
+                      <a:extLst>
+                        <a:ext uri="{28A0092B-C50C-407E-A947-70E740481C1C}">
+                          <a14:useLocalDpi xmlns:a14="http://schemas.microsoft.com/office/drawing/2010/main" val="0"/>
+                        </a:ext>
+                      </a:extLst>
+                    </a:blip>
+                    <a:stretch>
+                      <a:fillRect/>
+                    </a:stretch>
+                  </pic:blipFill>
+                  <pic:spPr>
+                    <a:xfrm>
+                      <a:off x="0" y="0"/>
+                      <a:ext cx="4930140" cy="2837815"/>
+                    </a:xfrm>
+                    <a:prstGeom prst="rect">
+                      <a:avLst/>
+                    </a:prstGeom>
+                  </pic:spPr>
+                </pic:pic>
+              </a:graphicData>
+            </a:graphic>
+            <wp14:sizeRelH relativeFrom="page">
+              <wp14:pctWidth>0</wp14:pctWidth>
+            </wp14:sizeRelH>
+            <wp14:sizeRelV relativeFrom="page">
+              <wp14:pctHeight>0</wp14:pctHeight>
+            </wp14:sizeRelV>
+          </wp:anchor>
+        </w:drawing>
+      </w:r>
+    </w:p>
+    <w:p/>
+    <w:p/>
+    <w:p/>
+    <w:p/>
+    <w:p/>
+    <w:p/>
+    <w:p/>
     <w:sectPr>
-      <w:headerReference w:type="default" r:id="rId14"/>
-      <w:footerReference w:type="default" r:id="rId15"/>
+      <w:headerReference w:type="default" r:id="rId18"/>
+      <w:footerReference w:type="default" r:id="rId19"/>
       <w:pgSz w:w="11906" w:h="16838"/>
       <w:pgMar w:top="1417" w:right="1701" w:bottom="1417" w:left="1701" w:header="708" w:footer="708" w:gutter="0"/>
       <w:cols w:space="708"/>

</xml_diff>

<commit_message>
Eliminados CU para eliminar tarjetas y direcciones
</commit_message>
<xml_diff>
--- a/documentacion/Memoria-grupo7.docx
+++ b/documentacion/Memoria-grupo7.docx
@@ -2675,10 +2675,7 @@
         <w:t>E</w:t>
       </w:r>
       <w:r>
-        <w:t xml:space="preserve">l </w:t>
-      </w:r>
-      <w:r>
-        <w:t>resultado</w:t>
+        <w:t>l resultado</w:t>
       </w:r>
       <w:r>
         <w:t xml:space="preserve"> del </w:t>
@@ -2863,13 +2860,7 @@
               <w:rPr>
                 <w:rFonts w:cstheme="minorHAnsi"/>
               </w:rPr>
-              <w:t>Grupo</w:t>
-            </w:r>
-            <w:r>
-              <w:rPr>
-                <w:rFonts w:cstheme="minorHAnsi"/>
-              </w:rPr>
-              <w:t xml:space="preserve"> 7</w:t>
+              <w:t>Grupo 7</w:t>
             </w:r>
           </w:p>
         </w:tc>
@@ -4120,19 +4111,7 @@
               <w:rPr>
                 <w:rFonts w:cstheme="minorHAnsi"/>
               </w:rPr>
-              <w:t>El sistema deberá de permitir añadir nuev</w:t>
-            </w:r>
-            <w:r>
-              <w:rPr>
-                <w:rFonts w:cstheme="minorHAnsi"/>
-              </w:rPr>
-              <w:t>as tarjetas de crédito</w:t>
-            </w:r>
-            <w:r>
-              <w:rPr>
-                <w:rFonts w:cstheme="minorHAnsi"/>
-              </w:rPr>
-              <w:t>, así como consultar, modificar y dar de baja a este</w:t>
+              <w:t>El sistema deberá de permitir añadir nuevas tarjetas de crédito, así como consultar, modificar y dar de baja a este</w:t>
             </w:r>
           </w:p>
         </w:tc>
@@ -4216,31 +4195,7 @@
               <w:rPr>
                 <w:rFonts w:cstheme="minorHAnsi"/>
               </w:rPr>
-              <w:t xml:space="preserve">Los usuarios tendrán que escoger una </w:t>
-            </w:r>
-            <w:r>
-              <w:rPr>
-                <w:rFonts w:cstheme="minorHAnsi"/>
-              </w:rPr>
-              <w:t>tarjeta de crédito</w:t>
-            </w:r>
-            <w:r>
-              <w:rPr>
-                <w:rFonts w:cstheme="minorHAnsi"/>
-              </w:rPr>
-              <w:t xml:space="preserve"> a la que </w:t>
-            </w:r>
-            <w:r>
-              <w:rPr>
-                <w:rFonts w:cstheme="minorHAnsi"/>
-              </w:rPr>
-              <w:t>cobrar</w:t>
-            </w:r>
-            <w:r>
-              <w:rPr>
-                <w:rFonts w:cstheme="minorHAnsi"/>
-              </w:rPr>
-              <w:t xml:space="preserve"> su pedido</w:t>
+              <w:t>Los usuarios tendrán que escoger una tarjeta de crédito a la que cobrar su pedido</w:t>
             </w:r>
           </w:p>
         </w:tc>
@@ -14475,10 +14430,10 @@
           <w:noProof/>
         </w:rPr>
         <w:drawing>
-          <wp:inline distT="0" distB="0" distL="0" distR="0" wp14:anchorId="259F96D9" wp14:editId="40F270D6">
-            <wp:extent cx="5370557" cy="2878529"/>
-            <wp:effectExtent l="19050" t="19050" r="20955" b="17145"/>
-            <wp:docPr id="1" name="Imagen 1" descr="Gráfico, Gráfico radial&#10;&#10;Descripción generada automáticamente"/>
+          <wp:inline distT="0" distB="0" distL="0" distR="0" wp14:anchorId="4D8DF6C5" wp14:editId="4687880A">
+            <wp:extent cx="5400040" cy="2847975"/>
+            <wp:effectExtent l="19050" t="19050" r="10160" b="28575"/>
+            <wp:docPr id="1" name="Imagen 1" descr="Diagrama&#10;&#10;Descripción generada automáticamente"/>
             <wp:cNvGraphicFramePr>
               <a:graphicFrameLocks xmlns:a="http://schemas.openxmlformats.org/drawingml/2006/main" noChangeAspect="1"/>
             </wp:cNvGraphicFramePr>
@@ -14486,17 +14441,11 @@
               <a:graphicData uri="http://schemas.openxmlformats.org/drawingml/2006/picture">
                 <pic:pic xmlns:pic="http://schemas.openxmlformats.org/drawingml/2006/picture">
                   <pic:nvPicPr>
-                    <pic:cNvPr id="1" name="Imagen 1" descr="Gráfico, Gráfico radial&#10;&#10;Descripción generada automáticamente"/>
+                    <pic:cNvPr id="1" name="Imagen 1" descr="Diagrama&#10;&#10;Descripción generada automáticamente"/>
                     <pic:cNvPicPr/>
                   </pic:nvPicPr>
                   <pic:blipFill>
-                    <a:blip r:embed="rId13" cstate="print">
-                      <a:extLst>
-                        <a:ext uri="{28A0092B-C50C-407E-A947-70E740481C1C}">
-                          <a14:useLocalDpi xmlns:a14="http://schemas.microsoft.com/office/drawing/2010/main" val="0"/>
-                        </a:ext>
-                      </a:extLst>
-                    </a:blip>
+                    <a:blip r:embed="rId13"/>
                     <a:stretch>
                       <a:fillRect/>
                     </a:stretch>
@@ -14504,7 +14453,7 @@
                   <pic:spPr>
                     <a:xfrm>
                       <a:off x="0" y="0"/>
-                      <a:ext cx="5396707" cy="2892545"/>
+                      <a:ext cx="5466786" cy="2883177"/>
                     </a:xfrm>
                     <a:prstGeom prst="rect">
                       <a:avLst/>
@@ -25191,995 +25140,6 @@
     <w:tbl>
       <w:tblPr>
         <w:tblStyle w:val="Tablaconcuadrcula"/>
-        <w:tblpPr w:leftFromText="141" w:rightFromText="141" w:vertAnchor="text" w:horzAnchor="margin" w:tblpXSpec="center" w:tblpY="666"/>
-        <w:tblW w:w="0" w:type="auto"/>
-        <w:tblLook w:val="04A0" w:firstRow="1" w:lastRow="0" w:firstColumn="1" w:lastColumn="0" w:noHBand="0" w:noVBand="1"/>
-      </w:tblPr>
-      <w:tblGrid>
-        <w:gridCol w:w="2355"/>
-        <w:gridCol w:w="786"/>
-        <w:gridCol w:w="4383"/>
-      </w:tblGrid>
-      <w:tr>
-        <w:tc>
-          <w:tcPr>
-            <w:tcW w:w="2355" w:type="dxa"/>
-            <w:shd w:val="clear" w:color="auto" w:fill="B4C6E7" w:themeFill="accent1" w:themeFillTint="66"/>
-          </w:tcPr>
-          <w:p>
-            <w:pPr>
-              <w:rPr>
-                <w:lang w:val="es-ES_tradnl"/>
-              </w:rPr>
-            </w:pPr>
-            <w:r>
-              <w:rPr>
-                <w:lang w:val="es-ES_tradnl"/>
-              </w:rPr>
-              <w:t>CU-</w:t>
-            </w:r>
-            <w:r>
-              <w:rPr>
-                <w:lang w:val="es-ES_tradnl"/>
-              </w:rPr>
-              <w:t>13</w:t>
-            </w:r>
-          </w:p>
-        </w:tc>
-        <w:tc>
-          <w:tcPr>
-            <w:tcW w:w="5169" w:type="dxa"/>
-            <w:gridSpan w:val="2"/>
-            <w:shd w:val="clear" w:color="auto" w:fill="B4C6E7" w:themeFill="accent1" w:themeFillTint="66"/>
-          </w:tcPr>
-          <w:p>
-            <w:pPr>
-              <w:rPr>
-                <w:lang w:val="es-ES_tradnl"/>
-              </w:rPr>
-            </w:pPr>
-            <w:r>
-              <w:rPr>
-                <w:lang w:val="es-ES_tradnl"/>
-              </w:rPr>
-              <w:t>Eliminar dirección</w:t>
-            </w:r>
-          </w:p>
-        </w:tc>
-      </w:tr>
-      <w:tr>
-        <w:tc>
-          <w:tcPr>
-            <w:tcW w:w="2355" w:type="dxa"/>
-          </w:tcPr>
-          <w:p>
-            <w:pPr>
-              <w:rPr>
-                <w:lang w:val="es-ES_tradnl"/>
-              </w:rPr>
-            </w:pPr>
-            <w:r>
-              <w:rPr>
-                <w:lang w:val="es-ES_tradnl"/>
-              </w:rPr>
-              <w:t>Versión</w:t>
-            </w:r>
-          </w:p>
-        </w:tc>
-        <w:tc>
-          <w:tcPr>
-            <w:tcW w:w="5169" w:type="dxa"/>
-            <w:gridSpan w:val="2"/>
-          </w:tcPr>
-          <w:p>
-            <w:pPr>
-              <w:rPr>
-                <w:lang w:val="es-ES_tradnl"/>
-              </w:rPr>
-            </w:pPr>
-            <w:r>
-              <w:rPr>
-                <w:lang w:val="es-ES_tradnl"/>
-              </w:rPr>
-              <w:t>01</w:t>
-            </w:r>
-          </w:p>
-        </w:tc>
-      </w:tr>
-      <w:tr>
-        <w:tc>
-          <w:tcPr>
-            <w:tcW w:w="2355" w:type="dxa"/>
-          </w:tcPr>
-          <w:p>
-            <w:pPr>
-              <w:rPr>
-                <w:lang w:val="es-ES_tradnl"/>
-              </w:rPr>
-            </w:pPr>
-            <w:r>
-              <w:rPr>
-                <w:lang w:val="es-ES_tradnl"/>
-              </w:rPr>
-              <w:t>Autores</w:t>
-            </w:r>
-          </w:p>
-        </w:tc>
-        <w:tc>
-          <w:tcPr>
-            <w:tcW w:w="5169" w:type="dxa"/>
-            <w:gridSpan w:val="2"/>
-          </w:tcPr>
-          <w:p>
-            <w:pPr>
-              <w:rPr>
-                <w:lang w:val="es-ES_tradnl"/>
-              </w:rPr>
-            </w:pPr>
-            <w:r>
-              <w:rPr>
-                <w:lang w:val="es-ES_tradnl"/>
-              </w:rPr>
-              <w:t>Grupo 7</w:t>
-            </w:r>
-          </w:p>
-        </w:tc>
-      </w:tr>
-      <w:tr>
-        <w:tc>
-          <w:tcPr>
-            <w:tcW w:w="2355" w:type="dxa"/>
-          </w:tcPr>
-          <w:p>
-            <w:pPr>
-              <w:rPr>
-                <w:lang w:val="es-ES_tradnl"/>
-              </w:rPr>
-            </w:pPr>
-            <w:r>
-              <w:rPr>
-                <w:lang w:val="es-ES_tradnl"/>
-              </w:rPr>
-              <w:t>Descripción</w:t>
-            </w:r>
-          </w:p>
-        </w:tc>
-        <w:tc>
-          <w:tcPr>
-            <w:tcW w:w="5169" w:type="dxa"/>
-            <w:gridSpan w:val="2"/>
-          </w:tcPr>
-          <w:p>
-            <w:pPr>
-              <w:rPr>
-                <w:lang w:val="es-ES_tradnl"/>
-              </w:rPr>
-            </w:pPr>
-            <w:r>
-              <w:rPr>
-                <w:lang w:val="es-ES_tradnl"/>
-              </w:rPr>
-              <w:t>Se realiza la baja de una dirección</w:t>
-            </w:r>
-          </w:p>
-        </w:tc>
-      </w:tr>
-      <w:tr>
-        <w:tc>
-          <w:tcPr>
-            <w:tcW w:w="2355" w:type="dxa"/>
-          </w:tcPr>
-          <w:p>
-            <w:pPr>
-              <w:rPr>
-                <w:lang w:val="es-ES_tradnl"/>
-              </w:rPr>
-            </w:pPr>
-            <w:r>
-              <w:rPr>
-                <w:lang w:val="es-ES_tradnl"/>
-              </w:rPr>
-              <w:t>Dependencias</w:t>
-            </w:r>
-          </w:p>
-        </w:tc>
-        <w:tc>
-          <w:tcPr>
-            <w:tcW w:w="5169" w:type="dxa"/>
-            <w:gridSpan w:val="2"/>
-          </w:tcPr>
-          <w:p>
-            <w:pPr>
-              <w:rPr>
-                <w:lang w:val="es-ES_tradnl"/>
-              </w:rPr>
-            </w:pPr>
-            <w:r>
-              <w:rPr>
-                <w:lang w:val="es-ES_tradnl"/>
-              </w:rPr>
-              <w:t>--</w:t>
-            </w:r>
-          </w:p>
-        </w:tc>
-      </w:tr>
-      <w:tr>
-        <w:tc>
-          <w:tcPr>
-            <w:tcW w:w="2355" w:type="dxa"/>
-          </w:tcPr>
-          <w:p>
-            <w:pPr>
-              <w:rPr>
-                <w:lang w:val="es-ES_tradnl"/>
-              </w:rPr>
-            </w:pPr>
-            <w:r>
-              <w:rPr>
-                <w:lang w:val="es-ES_tradnl"/>
-              </w:rPr>
-              <w:t>Actores</w:t>
-            </w:r>
-          </w:p>
-        </w:tc>
-        <w:tc>
-          <w:tcPr>
-            <w:tcW w:w="5169" w:type="dxa"/>
-            <w:gridSpan w:val="2"/>
-          </w:tcPr>
-          <w:p>
-            <w:pPr>
-              <w:rPr>
-                <w:lang w:val="es-ES_tradnl"/>
-              </w:rPr>
-            </w:pPr>
-            <w:r>
-              <w:rPr>
-                <w:lang w:val="es-ES_tradnl"/>
-              </w:rPr>
-              <w:t>Usuario</w:t>
-            </w:r>
-          </w:p>
-        </w:tc>
-      </w:tr>
-      <w:tr>
-        <w:tc>
-          <w:tcPr>
-            <w:tcW w:w="2355" w:type="dxa"/>
-          </w:tcPr>
-          <w:p>
-            <w:pPr>
-              <w:rPr>
-                <w:lang w:val="es-ES_tradnl"/>
-              </w:rPr>
-            </w:pPr>
-            <w:r>
-              <w:rPr>
-                <w:lang w:val="es-ES_tradnl"/>
-              </w:rPr>
-              <w:t>Precondición</w:t>
-            </w:r>
-          </w:p>
-        </w:tc>
-        <w:tc>
-          <w:tcPr>
-            <w:tcW w:w="5169" w:type="dxa"/>
-            <w:gridSpan w:val="2"/>
-          </w:tcPr>
-          <w:p>
-            <w:pPr>
-              <w:rPr>
-                <w:lang w:val="es-ES_tradnl"/>
-              </w:rPr>
-            </w:pPr>
-            <w:r>
-              <w:rPr>
-                <w:lang w:val="es-ES_tradnl"/>
-              </w:rPr>
-              <w:t>--</w:t>
-            </w:r>
-          </w:p>
-        </w:tc>
-      </w:tr>
-      <w:tr>
-        <w:tc>
-          <w:tcPr>
-            <w:tcW w:w="2355" w:type="dxa"/>
-          </w:tcPr>
-          <w:p>
-            <w:pPr>
-              <w:rPr>
-                <w:lang w:val="es-ES_tradnl"/>
-              </w:rPr>
-            </w:pPr>
-            <w:r>
-              <w:rPr>
-                <w:lang w:val="es-ES_tradnl"/>
-              </w:rPr>
-              <w:t>Postcondición</w:t>
-            </w:r>
-          </w:p>
-        </w:tc>
-        <w:tc>
-          <w:tcPr>
-            <w:tcW w:w="5169" w:type="dxa"/>
-            <w:gridSpan w:val="2"/>
-          </w:tcPr>
-          <w:p>
-            <w:pPr>
-              <w:rPr>
-                <w:lang w:val="es-ES_tradnl"/>
-              </w:rPr>
-            </w:pPr>
-            <w:r>
-              <w:rPr>
-                <w:lang w:val="es-ES_tradnl"/>
-              </w:rPr>
-              <w:t>Dirección eliminada del sistema</w:t>
-            </w:r>
-          </w:p>
-        </w:tc>
-      </w:tr>
-      <w:tr>
-        <w:tc>
-          <w:tcPr>
-            <w:tcW w:w="2355" w:type="dxa"/>
-          </w:tcPr>
-          <w:p>
-            <w:pPr>
-              <w:rPr>
-                <w:lang w:val="es-ES_tradnl"/>
-              </w:rPr>
-            </w:pPr>
-            <w:r>
-              <w:rPr>
-                <w:lang w:val="es-ES_tradnl"/>
-              </w:rPr>
-              <w:t>Puntos de Extensión</w:t>
-            </w:r>
-          </w:p>
-        </w:tc>
-        <w:tc>
-          <w:tcPr>
-            <w:tcW w:w="5169" w:type="dxa"/>
-            <w:gridSpan w:val="2"/>
-          </w:tcPr>
-          <w:p>
-            <w:pPr>
-              <w:rPr>
-                <w:lang w:val="es-ES_tradnl"/>
-              </w:rPr>
-            </w:pPr>
-            <w:r>
-              <w:rPr>
-                <w:lang w:val="es-ES_tradnl"/>
-              </w:rPr>
-              <w:t>--</w:t>
-            </w:r>
-          </w:p>
-        </w:tc>
-      </w:tr>
-      <w:tr>
-        <w:tc>
-          <w:tcPr>
-            <w:tcW w:w="2355" w:type="dxa"/>
-          </w:tcPr>
-          <w:p>
-            <w:pPr>
-              <w:rPr>
-                <w:lang w:val="es-ES_tradnl"/>
-              </w:rPr>
-            </w:pPr>
-            <w:r>
-              <w:rPr>
-                <w:lang w:val="es-ES_tradnl"/>
-              </w:rPr>
-              <w:t>Activa</w:t>
-            </w:r>
-          </w:p>
-        </w:tc>
-        <w:tc>
-          <w:tcPr>
-            <w:tcW w:w="5169" w:type="dxa"/>
-            <w:gridSpan w:val="2"/>
-          </w:tcPr>
-          <w:p>
-            <w:pPr>
-              <w:rPr>
-                <w:lang w:val="es-ES_tradnl"/>
-              </w:rPr>
-            </w:pPr>
-            <w:r>
-              <w:rPr>
-                <w:lang w:val="es-ES_tradnl"/>
-              </w:rPr>
-              <w:t>--</w:t>
-            </w:r>
-          </w:p>
-        </w:tc>
-      </w:tr>
-      <w:tr>
-        <w:tc>
-          <w:tcPr>
-            <w:tcW w:w="2355" w:type="dxa"/>
-          </w:tcPr>
-          <w:p>
-            <w:pPr>
-              <w:rPr>
-                <w:lang w:val="es-ES_tradnl"/>
-              </w:rPr>
-            </w:pPr>
-            <w:r>
-              <w:rPr>
-                <w:lang w:val="es-ES_tradnl"/>
-              </w:rPr>
-              <w:t>Nivel</w:t>
-            </w:r>
-          </w:p>
-        </w:tc>
-        <w:tc>
-          <w:tcPr>
-            <w:tcW w:w="5169" w:type="dxa"/>
-            <w:gridSpan w:val="2"/>
-          </w:tcPr>
-          <w:p>
-            <w:pPr>
-              <w:rPr>
-                <w:lang w:val="es-ES_tradnl"/>
-              </w:rPr>
-            </w:pPr>
-            <w:r>
-              <w:rPr>
-                <w:lang w:val="es-ES_tradnl"/>
-              </w:rPr>
-              <w:t>--</w:t>
-            </w:r>
-          </w:p>
-        </w:tc>
-      </w:tr>
-      <w:tr>
-        <w:trPr>
-          <w:trHeight w:val="45"/>
-        </w:trPr>
-        <w:tc>
-          <w:tcPr>
-            <w:tcW w:w="2355" w:type="dxa"/>
-            <w:vMerge w:val="restart"/>
-          </w:tcPr>
-          <w:p>
-            <w:pPr>
-              <w:rPr>
-                <w:lang w:val="es-ES_tradnl"/>
-              </w:rPr>
-            </w:pPr>
-            <w:r>
-              <w:rPr>
-                <w:lang w:val="es-ES_tradnl"/>
-              </w:rPr>
-              <w:t>Flujo Normal</w:t>
-            </w:r>
-          </w:p>
-        </w:tc>
-        <w:tc>
-          <w:tcPr>
-            <w:tcW w:w="786" w:type="dxa"/>
-            <w:shd w:val="clear" w:color="auto" w:fill="F2F2F2" w:themeFill="background1" w:themeFillShade="F2"/>
-          </w:tcPr>
-          <w:p>
-            <w:pPr>
-              <w:rPr>
-                <w:lang w:val="es-ES_tradnl"/>
-              </w:rPr>
-            </w:pPr>
-            <w:r>
-              <w:rPr>
-                <w:lang w:val="es-ES_tradnl"/>
-              </w:rPr>
-              <w:t>PASO</w:t>
-            </w:r>
-          </w:p>
-        </w:tc>
-        <w:tc>
-          <w:tcPr>
-            <w:tcW w:w="4383" w:type="dxa"/>
-            <w:shd w:val="clear" w:color="auto" w:fill="F2F2F2" w:themeFill="background1" w:themeFillShade="F2"/>
-          </w:tcPr>
-          <w:p>
-            <w:pPr>
-              <w:rPr>
-                <w:lang w:val="es-ES_tradnl"/>
-              </w:rPr>
-            </w:pPr>
-            <w:r>
-              <w:rPr>
-                <w:lang w:val="es-ES_tradnl"/>
-              </w:rPr>
-              <w:t>ACCIÓN</w:t>
-            </w:r>
-          </w:p>
-        </w:tc>
-      </w:tr>
-      <w:tr>
-        <w:trPr>
-          <w:trHeight w:val="45"/>
-        </w:trPr>
-        <w:tc>
-          <w:tcPr>
-            <w:tcW w:w="2355" w:type="dxa"/>
-            <w:vMerge/>
-          </w:tcPr>
-          <w:p>
-            <w:pPr>
-              <w:rPr>
-                <w:lang w:val="es-ES_tradnl"/>
-              </w:rPr>
-            </w:pPr>
-          </w:p>
-        </w:tc>
-        <w:tc>
-          <w:tcPr>
-            <w:tcW w:w="786" w:type="dxa"/>
-          </w:tcPr>
-          <w:p>
-            <w:pPr>
-              <w:rPr>
-                <w:lang w:val="es-ES_tradnl"/>
-              </w:rPr>
-            </w:pPr>
-            <w:r>
-              <w:rPr>
-                <w:lang w:val="es-ES_tradnl"/>
-              </w:rPr>
-              <w:t>1</w:t>
-            </w:r>
-          </w:p>
-        </w:tc>
-        <w:tc>
-          <w:tcPr>
-            <w:tcW w:w="4383" w:type="dxa"/>
-          </w:tcPr>
-          <w:p>
-            <w:pPr>
-              <w:rPr>
-                <w:lang w:val="es-ES_tradnl"/>
-              </w:rPr>
-            </w:pPr>
-            <w:r>
-              <w:rPr>
-                <w:lang w:val="es-ES_tradnl"/>
-              </w:rPr>
-              <w:t>El usuario elimina una dirección</w:t>
-            </w:r>
-          </w:p>
-        </w:tc>
-      </w:tr>
-      <w:tr>
-        <w:trPr>
-          <w:trHeight w:val="503"/>
-        </w:trPr>
-        <w:tc>
-          <w:tcPr>
-            <w:tcW w:w="2355" w:type="dxa"/>
-            <w:vMerge/>
-          </w:tcPr>
-          <w:p>
-            <w:pPr>
-              <w:rPr>
-                <w:lang w:val="es-ES_tradnl"/>
-              </w:rPr>
-            </w:pPr>
-          </w:p>
-        </w:tc>
-        <w:tc>
-          <w:tcPr>
-            <w:tcW w:w="786" w:type="dxa"/>
-          </w:tcPr>
-          <w:p>
-            <w:pPr>
-              <w:rPr>
-                <w:lang w:val="es-ES_tradnl"/>
-              </w:rPr>
-            </w:pPr>
-            <w:r>
-              <w:rPr>
-                <w:lang w:val="es-ES_tradnl"/>
-              </w:rPr>
-              <w:t>2</w:t>
-            </w:r>
-          </w:p>
-        </w:tc>
-        <w:tc>
-          <w:tcPr>
-            <w:tcW w:w="4383" w:type="dxa"/>
-          </w:tcPr>
-          <w:p>
-            <w:pPr>
-              <w:rPr>
-                <w:lang w:val="es-ES_tradnl"/>
-              </w:rPr>
-            </w:pPr>
-            <w:r>
-              <w:rPr>
-                <w:lang w:val="es-ES_tradnl"/>
-              </w:rPr>
-              <w:t>El sistema solicita una confirmación para eliminar la dirección</w:t>
-            </w:r>
-          </w:p>
-        </w:tc>
-      </w:tr>
-      <w:tr>
-        <w:trPr>
-          <w:trHeight w:val="503"/>
-        </w:trPr>
-        <w:tc>
-          <w:tcPr>
-            <w:tcW w:w="2355" w:type="dxa"/>
-            <w:vMerge/>
-          </w:tcPr>
-          <w:p>
-            <w:pPr>
-              <w:rPr>
-                <w:lang w:val="es-ES_tradnl"/>
-              </w:rPr>
-            </w:pPr>
-          </w:p>
-        </w:tc>
-        <w:tc>
-          <w:tcPr>
-            <w:tcW w:w="786" w:type="dxa"/>
-          </w:tcPr>
-          <w:p>
-            <w:pPr>
-              <w:rPr>
-                <w:lang w:val="es-ES_tradnl"/>
-              </w:rPr>
-            </w:pPr>
-            <w:r>
-              <w:rPr>
-                <w:lang w:val="es-ES_tradnl"/>
-              </w:rPr>
-              <w:t>3</w:t>
-            </w:r>
-          </w:p>
-        </w:tc>
-        <w:tc>
-          <w:tcPr>
-            <w:tcW w:w="4383" w:type="dxa"/>
-          </w:tcPr>
-          <w:p>
-            <w:pPr>
-              <w:rPr>
-                <w:lang w:val="es-ES_tradnl"/>
-              </w:rPr>
-            </w:pPr>
-            <w:r>
-              <w:rPr>
-                <w:lang w:val="es-ES_tradnl"/>
-              </w:rPr>
-              <w:t>El usuario confirma la eliminación de la dirección</w:t>
-            </w:r>
-          </w:p>
-        </w:tc>
-      </w:tr>
-      <w:tr>
-        <w:trPr>
-          <w:trHeight w:val="503"/>
-        </w:trPr>
-        <w:tc>
-          <w:tcPr>
-            <w:tcW w:w="2355" w:type="dxa"/>
-            <w:vMerge/>
-          </w:tcPr>
-          <w:p>
-            <w:pPr>
-              <w:rPr>
-                <w:lang w:val="es-ES_tradnl"/>
-              </w:rPr>
-            </w:pPr>
-          </w:p>
-        </w:tc>
-        <w:tc>
-          <w:tcPr>
-            <w:tcW w:w="786" w:type="dxa"/>
-          </w:tcPr>
-          <w:p>
-            <w:pPr>
-              <w:rPr>
-                <w:lang w:val="es-ES_tradnl"/>
-              </w:rPr>
-            </w:pPr>
-            <w:r>
-              <w:rPr>
-                <w:lang w:val="es-ES_tradnl"/>
-              </w:rPr>
-              <w:t>4</w:t>
-            </w:r>
-          </w:p>
-        </w:tc>
-        <w:tc>
-          <w:tcPr>
-            <w:tcW w:w="4383" w:type="dxa"/>
-          </w:tcPr>
-          <w:p>
-            <w:pPr>
-              <w:rPr>
-                <w:lang w:val="es-ES_tradnl"/>
-              </w:rPr>
-            </w:pPr>
-            <w:r>
-              <w:rPr>
-                <w:lang w:val="es-ES_tradnl"/>
-              </w:rPr>
-              <w:t>El sistema elimina la dirección</w:t>
-            </w:r>
-          </w:p>
-        </w:tc>
-      </w:tr>
-      <w:tr>
-        <w:trPr>
-          <w:trHeight w:val="305"/>
-        </w:trPr>
-        <w:tc>
-          <w:tcPr>
-            <w:tcW w:w="2355" w:type="dxa"/>
-            <w:vMerge w:val="restart"/>
-          </w:tcPr>
-          <w:p>
-            <w:pPr>
-              <w:rPr>
-                <w:lang w:val="es-ES_tradnl"/>
-              </w:rPr>
-            </w:pPr>
-            <w:r>
-              <w:rPr>
-                <w:lang w:val="es-ES_tradnl"/>
-              </w:rPr>
-              <w:t>Flujos Alternativos</w:t>
-            </w:r>
-          </w:p>
-        </w:tc>
-        <w:tc>
-          <w:tcPr>
-            <w:tcW w:w="786" w:type="dxa"/>
-            <w:shd w:val="clear" w:color="auto" w:fill="F2F2F2" w:themeFill="background1" w:themeFillShade="F2"/>
-          </w:tcPr>
-          <w:p>
-            <w:pPr>
-              <w:rPr>
-                <w:lang w:val="es-ES_tradnl"/>
-              </w:rPr>
-            </w:pPr>
-            <w:r>
-              <w:rPr>
-                <w:lang w:val="es-ES_tradnl"/>
-              </w:rPr>
-              <w:t>PASO</w:t>
-            </w:r>
-          </w:p>
-        </w:tc>
-        <w:tc>
-          <w:tcPr>
-            <w:tcW w:w="4383" w:type="dxa"/>
-            <w:shd w:val="clear" w:color="auto" w:fill="F2F2F2" w:themeFill="background1" w:themeFillShade="F2"/>
-          </w:tcPr>
-          <w:p>
-            <w:pPr>
-              <w:rPr>
-                <w:lang w:val="es-ES_tradnl"/>
-              </w:rPr>
-            </w:pPr>
-            <w:r>
-              <w:rPr>
-                <w:lang w:val="es-ES_tradnl"/>
-              </w:rPr>
-              <w:t>ACCIÓN</w:t>
-            </w:r>
-            <w:r>
-              <w:rPr>
-                <w:lang w:val="es-ES_tradnl"/>
-              </w:rPr>
-              <w:tab/>
-            </w:r>
-          </w:p>
-        </w:tc>
-      </w:tr>
-      <w:tr>
-        <w:trPr>
-          <w:trHeight w:val="305"/>
-        </w:trPr>
-        <w:tc>
-          <w:tcPr>
-            <w:tcW w:w="2355" w:type="dxa"/>
-            <w:vMerge/>
-          </w:tcPr>
-          <w:p>
-            <w:pPr>
-              <w:rPr>
-                <w:lang w:val="es-ES_tradnl"/>
-              </w:rPr>
-            </w:pPr>
-          </w:p>
-        </w:tc>
-        <w:tc>
-          <w:tcPr>
-            <w:tcW w:w="786" w:type="dxa"/>
-            <w:shd w:val="clear" w:color="auto" w:fill="FFFFFF" w:themeFill="background1"/>
-          </w:tcPr>
-          <w:p>
-            <w:pPr>
-              <w:rPr>
-                <w:lang w:val="es-ES_tradnl"/>
-              </w:rPr>
-            </w:pPr>
-            <w:r>
-              <w:rPr>
-                <w:lang w:val="es-ES_tradnl"/>
-              </w:rPr>
-              <w:t>3</w:t>
-            </w:r>
-          </w:p>
-        </w:tc>
-        <w:tc>
-          <w:tcPr>
-            <w:tcW w:w="4383" w:type="dxa"/>
-            <w:shd w:val="clear" w:color="auto" w:fill="FFFFFF" w:themeFill="background1"/>
-          </w:tcPr>
-          <w:p>
-            <w:pPr>
-              <w:rPr>
-                <w:lang w:val="es-ES_tradnl"/>
-              </w:rPr>
-            </w:pPr>
-            <w:r>
-              <w:rPr>
-                <w:lang w:val="es-ES_tradnl"/>
-              </w:rPr>
-              <w:t xml:space="preserve">El </w:t>
-            </w:r>
-            <w:r>
-              <w:rPr>
-                <w:lang w:val="es-ES_tradnl"/>
-              </w:rPr>
-              <w:t>usuario no confirma la eliminación de la dirección</w:t>
-            </w:r>
-          </w:p>
-        </w:tc>
-      </w:tr>
-      <w:tr>
-        <w:trPr>
-          <w:trHeight w:val="305"/>
-        </w:trPr>
-        <w:tc>
-          <w:tcPr>
-            <w:tcW w:w="2355" w:type="dxa"/>
-            <w:vMerge/>
-          </w:tcPr>
-          <w:p>
-            <w:pPr>
-              <w:rPr>
-                <w:lang w:val="es-ES_tradnl"/>
-              </w:rPr>
-            </w:pPr>
-          </w:p>
-        </w:tc>
-        <w:tc>
-          <w:tcPr>
-            <w:tcW w:w="786" w:type="dxa"/>
-            <w:shd w:val="clear" w:color="auto" w:fill="FFFFFF" w:themeFill="background1"/>
-          </w:tcPr>
-          <w:p>
-            <w:pPr>
-              <w:rPr>
-                <w:lang w:val="es-ES_tradnl"/>
-              </w:rPr>
-            </w:pPr>
-            <w:r>
-              <w:rPr>
-                <w:lang w:val="es-ES_tradnl"/>
-              </w:rPr>
-              <w:t>4</w:t>
-            </w:r>
-          </w:p>
-        </w:tc>
-        <w:tc>
-          <w:tcPr>
-            <w:tcW w:w="4383" w:type="dxa"/>
-            <w:shd w:val="clear" w:color="auto" w:fill="FFFFFF" w:themeFill="background1"/>
-          </w:tcPr>
-          <w:p>
-            <w:pPr>
-              <w:rPr>
-                <w:lang w:val="es-ES_tradnl"/>
-              </w:rPr>
-            </w:pPr>
-            <w:r>
-              <w:rPr>
-                <w:lang w:val="es-ES_tradnl"/>
-              </w:rPr>
-              <w:t>El sistema no elimina la dirección</w:t>
-            </w:r>
-          </w:p>
-        </w:tc>
-      </w:tr>
-      <w:tr>
-        <w:tc>
-          <w:tcPr>
-            <w:tcW w:w="2355" w:type="dxa"/>
-          </w:tcPr>
-          <w:p>
-            <w:pPr>
-              <w:rPr>
-                <w:lang w:val="es-ES_tradnl"/>
-              </w:rPr>
-            </w:pPr>
-            <w:r>
-              <w:rPr>
-                <w:lang w:val="es-ES_tradnl"/>
-              </w:rPr>
-              <w:t>Interfaz de Usuario Relacionada</w:t>
-            </w:r>
-          </w:p>
-        </w:tc>
-        <w:tc>
-          <w:tcPr>
-            <w:tcW w:w="5169" w:type="dxa"/>
-            <w:gridSpan w:val="2"/>
-          </w:tcPr>
-          <w:p>
-            <w:pPr>
-              <w:rPr>
-                <w:lang w:val="es-ES_tradnl"/>
-              </w:rPr>
-            </w:pPr>
-          </w:p>
-        </w:tc>
-      </w:tr>
-      <w:tr>
-        <w:tc>
-          <w:tcPr>
-            <w:tcW w:w="2355" w:type="dxa"/>
-          </w:tcPr>
-          <w:p>
-            <w:pPr>
-              <w:rPr>
-                <w:lang w:val="es-ES_tradnl"/>
-              </w:rPr>
-            </w:pPr>
-            <w:r>
-              <w:rPr>
-                <w:lang w:val="es-ES_tradnl"/>
-              </w:rPr>
-              <w:t>Observaciones</w:t>
-            </w:r>
-          </w:p>
-        </w:tc>
-        <w:tc>
-          <w:tcPr>
-            <w:tcW w:w="5169" w:type="dxa"/>
-            <w:gridSpan w:val="2"/>
-          </w:tcPr>
-          <w:p>
-            <w:pPr>
-              <w:rPr>
-                <w:lang w:val="es-ES_tradnl"/>
-              </w:rPr>
-            </w:pPr>
-            <w:r>
-              <w:rPr>
-                <w:lang w:val="es-ES_tradnl"/>
-              </w:rPr>
-              <w:t>Ninguna</w:t>
-            </w:r>
-          </w:p>
-        </w:tc>
-      </w:tr>
-    </w:tbl>
-    <w:p/>
-    <w:p/>
-    <w:p/>
-    <w:tbl>
-      <w:tblPr>
-        <w:tblStyle w:val="Tablaconcuadrcula"/>
         <w:tblpPr w:leftFromText="141" w:rightFromText="141" w:vertAnchor="text" w:horzAnchor="margin" w:tblpXSpec="center" w:tblpY="96"/>
         <w:tblW w:w="0" w:type="auto"/>
         <w:tblLook w:val="04A0" w:firstRow="1" w:lastRow="0" w:firstColumn="1" w:lastColumn="0" w:noHBand="0" w:noVBand="1"/>
@@ -26368,7 +25328,6 @@
               <w:rPr>
                 <w:lang w:val="es-ES_tradnl"/>
               </w:rPr>
-              <w:lastRenderedPageBreak/>
               <w:t>Dependencias</w:t>
             </w:r>
           </w:p>
@@ -29341,988 +28300,6 @@
     <w:tbl>
       <w:tblPr>
         <w:tblStyle w:val="Tablaconcuadrcula"/>
-        <w:tblpPr w:leftFromText="141" w:rightFromText="141" w:vertAnchor="text" w:horzAnchor="margin" w:tblpXSpec="center" w:tblpY="360"/>
-        <w:tblW w:w="0" w:type="auto"/>
-        <w:tblLook w:val="04A0" w:firstRow="1" w:lastRow="0" w:firstColumn="1" w:lastColumn="0" w:noHBand="0" w:noVBand="1"/>
-      </w:tblPr>
-      <w:tblGrid>
-        <w:gridCol w:w="2363"/>
-        <w:gridCol w:w="786"/>
-        <w:gridCol w:w="4375"/>
-      </w:tblGrid>
-      <w:tr>
-        <w:tc>
-          <w:tcPr>
-            <w:tcW w:w="2363" w:type="dxa"/>
-            <w:shd w:val="clear" w:color="auto" w:fill="B4C6E7" w:themeFill="accent1" w:themeFillTint="66"/>
-          </w:tcPr>
-          <w:p>
-            <w:pPr>
-              <w:rPr>
-                <w:lang w:val="es-ES_tradnl"/>
-              </w:rPr>
-            </w:pPr>
-            <w:r>
-              <w:rPr>
-                <w:lang w:val="es-ES_tradnl"/>
-              </w:rPr>
-              <w:t>CU-</w:t>
-            </w:r>
-            <w:r>
-              <w:rPr>
-                <w:lang w:val="es-ES_tradnl"/>
-              </w:rPr>
-              <w:t>17</w:t>
-            </w:r>
-          </w:p>
-        </w:tc>
-        <w:tc>
-          <w:tcPr>
-            <w:tcW w:w="5161" w:type="dxa"/>
-            <w:gridSpan w:val="2"/>
-            <w:shd w:val="clear" w:color="auto" w:fill="B4C6E7" w:themeFill="accent1" w:themeFillTint="66"/>
-          </w:tcPr>
-          <w:p>
-            <w:pPr>
-              <w:rPr>
-                <w:lang w:val="es-ES_tradnl"/>
-              </w:rPr>
-            </w:pPr>
-            <w:r>
-              <w:rPr>
-                <w:lang w:val="es-ES_tradnl"/>
-              </w:rPr>
-              <w:t>Eliminar tarjeta de crédito</w:t>
-            </w:r>
-          </w:p>
-        </w:tc>
-      </w:tr>
-      <w:tr>
-        <w:tc>
-          <w:tcPr>
-            <w:tcW w:w="2363" w:type="dxa"/>
-          </w:tcPr>
-          <w:p>
-            <w:pPr>
-              <w:rPr>
-                <w:lang w:val="es-ES_tradnl"/>
-              </w:rPr>
-            </w:pPr>
-            <w:r>
-              <w:rPr>
-                <w:lang w:val="es-ES_tradnl"/>
-              </w:rPr>
-              <w:lastRenderedPageBreak/>
-              <w:t>Versión</w:t>
-            </w:r>
-          </w:p>
-        </w:tc>
-        <w:tc>
-          <w:tcPr>
-            <w:tcW w:w="5161" w:type="dxa"/>
-            <w:gridSpan w:val="2"/>
-          </w:tcPr>
-          <w:p>
-            <w:pPr>
-              <w:rPr>
-                <w:lang w:val="es-ES_tradnl"/>
-              </w:rPr>
-            </w:pPr>
-            <w:r>
-              <w:rPr>
-                <w:lang w:val="es-ES_tradnl"/>
-              </w:rPr>
-              <w:t>01</w:t>
-            </w:r>
-          </w:p>
-        </w:tc>
-      </w:tr>
-      <w:tr>
-        <w:tc>
-          <w:tcPr>
-            <w:tcW w:w="2363" w:type="dxa"/>
-          </w:tcPr>
-          <w:p>
-            <w:pPr>
-              <w:rPr>
-                <w:lang w:val="es-ES_tradnl"/>
-              </w:rPr>
-            </w:pPr>
-            <w:r>
-              <w:rPr>
-                <w:lang w:val="es-ES_tradnl"/>
-              </w:rPr>
-              <w:t>Autores</w:t>
-            </w:r>
-          </w:p>
-        </w:tc>
-        <w:tc>
-          <w:tcPr>
-            <w:tcW w:w="5161" w:type="dxa"/>
-            <w:gridSpan w:val="2"/>
-          </w:tcPr>
-          <w:p>
-            <w:pPr>
-              <w:rPr>
-                <w:lang w:val="es-ES_tradnl"/>
-              </w:rPr>
-            </w:pPr>
-            <w:r>
-              <w:rPr>
-                <w:lang w:val="es-ES_tradnl"/>
-              </w:rPr>
-              <w:t>Grupo 7</w:t>
-            </w:r>
-          </w:p>
-        </w:tc>
-      </w:tr>
-      <w:tr>
-        <w:tc>
-          <w:tcPr>
-            <w:tcW w:w="2363" w:type="dxa"/>
-          </w:tcPr>
-          <w:p>
-            <w:pPr>
-              <w:rPr>
-                <w:lang w:val="es-ES_tradnl"/>
-              </w:rPr>
-            </w:pPr>
-            <w:r>
-              <w:rPr>
-                <w:lang w:val="es-ES_tradnl"/>
-              </w:rPr>
-              <w:t>Descripción</w:t>
-            </w:r>
-          </w:p>
-        </w:tc>
-        <w:tc>
-          <w:tcPr>
-            <w:tcW w:w="5161" w:type="dxa"/>
-            <w:gridSpan w:val="2"/>
-          </w:tcPr>
-          <w:p>
-            <w:pPr>
-              <w:rPr>
-                <w:lang w:val="es-ES_tradnl"/>
-              </w:rPr>
-            </w:pPr>
-            <w:r>
-              <w:rPr>
-                <w:lang w:val="es-ES_tradnl"/>
-              </w:rPr>
-              <w:t>El sistema elimina una tarjeta de crédito existente de la base de datos</w:t>
-            </w:r>
-          </w:p>
-        </w:tc>
-      </w:tr>
-      <w:tr>
-        <w:tc>
-          <w:tcPr>
-            <w:tcW w:w="2363" w:type="dxa"/>
-          </w:tcPr>
-          <w:p>
-            <w:pPr>
-              <w:rPr>
-                <w:lang w:val="es-ES_tradnl"/>
-              </w:rPr>
-            </w:pPr>
-            <w:r>
-              <w:rPr>
-                <w:lang w:val="es-ES_tradnl"/>
-              </w:rPr>
-              <w:t>Dependencias</w:t>
-            </w:r>
-          </w:p>
-        </w:tc>
-        <w:tc>
-          <w:tcPr>
-            <w:tcW w:w="5161" w:type="dxa"/>
-            <w:gridSpan w:val="2"/>
-          </w:tcPr>
-          <w:p>
-            <w:pPr>
-              <w:rPr>
-                <w:lang w:val="es-ES_tradnl"/>
-              </w:rPr>
-            </w:pPr>
-            <w:r>
-              <w:rPr>
-                <w:lang w:val="es-ES_tradnl"/>
-              </w:rPr>
-              <w:t>--</w:t>
-            </w:r>
-          </w:p>
-        </w:tc>
-      </w:tr>
-      <w:tr>
-        <w:tc>
-          <w:tcPr>
-            <w:tcW w:w="2363" w:type="dxa"/>
-          </w:tcPr>
-          <w:p>
-            <w:pPr>
-              <w:rPr>
-                <w:lang w:val="es-ES_tradnl"/>
-              </w:rPr>
-            </w:pPr>
-            <w:r>
-              <w:rPr>
-                <w:lang w:val="es-ES_tradnl"/>
-              </w:rPr>
-              <w:t>Actores</w:t>
-            </w:r>
-          </w:p>
-        </w:tc>
-        <w:tc>
-          <w:tcPr>
-            <w:tcW w:w="5161" w:type="dxa"/>
-            <w:gridSpan w:val="2"/>
-          </w:tcPr>
-          <w:p>
-            <w:pPr>
-              <w:rPr>
-                <w:lang w:val="es-ES_tradnl"/>
-              </w:rPr>
-            </w:pPr>
-            <w:r>
-              <w:rPr>
-                <w:lang w:val="es-ES_tradnl"/>
-              </w:rPr>
-              <w:t>Usuario</w:t>
-            </w:r>
-          </w:p>
-        </w:tc>
-      </w:tr>
-      <w:tr>
-        <w:tc>
-          <w:tcPr>
-            <w:tcW w:w="2363" w:type="dxa"/>
-          </w:tcPr>
-          <w:p>
-            <w:pPr>
-              <w:rPr>
-                <w:lang w:val="es-ES_tradnl"/>
-              </w:rPr>
-            </w:pPr>
-            <w:r>
-              <w:rPr>
-                <w:lang w:val="es-ES_tradnl"/>
-              </w:rPr>
-              <w:t>Precondición</w:t>
-            </w:r>
-          </w:p>
-        </w:tc>
-        <w:tc>
-          <w:tcPr>
-            <w:tcW w:w="5161" w:type="dxa"/>
-            <w:gridSpan w:val="2"/>
-          </w:tcPr>
-          <w:p>
-            <w:pPr>
-              <w:rPr>
-                <w:lang w:val="es-ES_tradnl"/>
-              </w:rPr>
-            </w:pPr>
-            <w:r>
-              <w:rPr>
-                <w:lang w:val="es-ES_tradnl"/>
-              </w:rPr>
-              <w:t>--</w:t>
-            </w:r>
-          </w:p>
-        </w:tc>
-      </w:tr>
-      <w:tr>
-        <w:tc>
-          <w:tcPr>
-            <w:tcW w:w="2363" w:type="dxa"/>
-          </w:tcPr>
-          <w:p>
-            <w:pPr>
-              <w:rPr>
-                <w:lang w:val="es-ES_tradnl"/>
-              </w:rPr>
-            </w:pPr>
-            <w:r>
-              <w:rPr>
-                <w:lang w:val="es-ES_tradnl"/>
-              </w:rPr>
-              <w:t>Postcondición</w:t>
-            </w:r>
-          </w:p>
-        </w:tc>
-        <w:tc>
-          <w:tcPr>
-            <w:tcW w:w="5161" w:type="dxa"/>
-            <w:gridSpan w:val="2"/>
-          </w:tcPr>
-          <w:p>
-            <w:pPr>
-              <w:rPr>
-                <w:lang w:val="es-ES_tradnl"/>
-              </w:rPr>
-            </w:pPr>
-            <w:r>
-              <w:rPr>
-                <w:lang w:val="es-ES_tradnl"/>
-              </w:rPr>
-              <w:t>Se elimina una tarjeta de crédito de la base de datos</w:t>
-            </w:r>
-          </w:p>
-        </w:tc>
-      </w:tr>
-      <w:tr>
-        <w:tc>
-          <w:tcPr>
-            <w:tcW w:w="2363" w:type="dxa"/>
-          </w:tcPr>
-          <w:p>
-            <w:pPr>
-              <w:rPr>
-                <w:lang w:val="es-ES_tradnl"/>
-              </w:rPr>
-            </w:pPr>
-            <w:r>
-              <w:rPr>
-                <w:lang w:val="es-ES_tradnl"/>
-              </w:rPr>
-              <w:t>Puntos de Extensión</w:t>
-            </w:r>
-          </w:p>
-        </w:tc>
-        <w:tc>
-          <w:tcPr>
-            <w:tcW w:w="5161" w:type="dxa"/>
-            <w:gridSpan w:val="2"/>
-          </w:tcPr>
-          <w:p>
-            <w:pPr>
-              <w:rPr>
-                <w:lang w:val="es-ES_tradnl"/>
-              </w:rPr>
-            </w:pPr>
-            <w:r>
-              <w:rPr>
-                <w:lang w:val="es-ES_tradnl"/>
-              </w:rPr>
-              <w:t>--</w:t>
-            </w:r>
-          </w:p>
-        </w:tc>
-      </w:tr>
-      <w:tr>
-        <w:tc>
-          <w:tcPr>
-            <w:tcW w:w="2363" w:type="dxa"/>
-          </w:tcPr>
-          <w:p>
-            <w:pPr>
-              <w:rPr>
-                <w:lang w:val="es-ES_tradnl"/>
-              </w:rPr>
-            </w:pPr>
-            <w:r>
-              <w:rPr>
-                <w:lang w:val="es-ES_tradnl"/>
-              </w:rPr>
-              <w:t>Activa</w:t>
-            </w:r>
-          </w:p>
-        </w:tc>
-        <w:tc>
-          <w:tcPr>
-            <w:tcW w:w="5161" w:type="dxa"/>
-            <w:gridSpan w:val="2"/>
-          </w:tcPr>
-          <w:p>
-            <w:pPr>
-              <w:rPr>
-                <w:lang w:val="es-ES_tradnl"/>
-              </w:rPr>
-            </w:pPr>
-            <w:r>
-              <w:rPr>
-                <w:lang w:val="es-ES_tradnl"/>
-              </w:rPr>
-              <w:t>--</w:t>
-            </w:r>
-          </w:p>
-        </w:tc>
-      </w:tr>
-      <w:tr>
-        <w:tc>
-          <w:tcPr>
-            <w:tcW w:w="2363" w:type="dxa"/>
-          </w:tcPr>
-          <w:p>
-            <w:pPr>
-              <w:rPr>
-                <w:lang w:val="es-ES_tradnl"/>
-              </w:rPr>
-            </w:pPr>
-            <w:r>
-              <w:rPr>
-                <w:lang w:val="es-ES_tradnl"/>
-              </w:rPr>
-              <w:t>Nivel</w:t>
-            </w:r>
-          </w:p>
-        </w:tc>
-        <w:tc>
-          <w:tcPr>
-            <w:tcW w:w="5161" w:type="dxa"/>
-            <w:gridSpan w:val="2"/>
-          </w:tcPr>
-          <w:p>
-            <w:pPr>
-              <w:rPr>
-                <w:lang w:val="es-ES_tradnl"/>
-              </w:rPr>
-            </w:pPr>
-            <w:r>
-              <w:rPr>
-                <w:lang w:val="es-ES_tradnl"/>
-              </w:rPr>
-              <w:t>--</w:t>
-            </w:r>
-          </w:p>
-        </w:tc>
-      </w:tr>
-      <w:tr>
-        <w:trPr>
-          <w:trHeight w:val="45"/>
-        </w:trPr>
-        <w:tc>
-          <w:tcPr>
-            <w:tcW w:w="2363" w:type="dxa"/>
-            <w:vMerge w:val="restart"/>
-          </w:tcPr>
-          <w:p>
-            <w:pPr>
-              <w:rPr>
-                <w:lang w:val="es-ES_tradnl"/>
-              </w:rPr>
-            </w:pPr>
-            <w:r>
-              <w:rPr>
-                <w:lang w:val="es-ES_tradnl"/>
-              </w:rPr>
-              <w:t>Flujo Normal</w:t>
-            </w:r>
-          </w:p>
-        </w:tc>
-        <w:tc>
-          <w:tcPr>
-            <w:tcW w:w="786" w:type="dxa"/>
-            <w:shd w:val="clear" w:color="auto" w:fill="F2F2F2" w:themeFill="background1" w:themeFillShade="F2"/>
-          </w:tcPr>
-          <w:p>
-            <w:pPr>
-              <w:rPr>
-                <w:lang w:val="es-ES_tradnl"/>
-              </w:rPr>
-            </w:pPr>
-            <w:r>
-              <w:rPr>
-                <w:lang w:val="es-ES_tradnl"/>
-              </w:rPr>
-              <w:t>PASO</w:t>
-            </w:r>
-          </w:p>
-        </w:tc>
-        <w:tc>
-          <w:tcPr>
-            <w:tcW w:w="4375" w:type="dxa"/>
-            <w:shd w:val="clear" w:color="auto" w:fill="F2F2F2" w:themeFill="background1" w:themeFillShade="F2"/>
-          </w:tcPr>
-          <w:p>
-            <w:pPr>
-              <w:rPr>
-                <w:lang w:val="es-ES_tradnl"/>
-              </w:rPr>
-            </w:pPr>
-            <w:r>
-              <w:rPr>
-                <w:lang w:val="es-ES_tradnl"/>
-              </w:rPr>
-              <w:t>ACCIÓN</w:t>
-            </w:r>
-          </w:p>
-        </w:tc>
-      </w:tr>
-      <w:tr>
-        <w:trPr>
-          <w:trHeight w:val="45"/>
-        </w:trPr>
-        <w:tc>
-          <w:tcPr>
-            <w:tcW w:w="2363" w:type="dxa"/>
-            <w:vMerge/>
-          </w:tcPr>
-          <w:p>
-            <w:pPr>
-              <w:rPr>
-                <w:lang w:val="es-ES_tradnl"/>
-              </w:rPr>
-            </w:pPr>
-          </w:p>
-        </w:tc>
-        <w:tc>
-          <w:tcPr>
-            <w:tcW w:w="786" w:type="dxa"/>
-          </w:tcPr>
-          <w:p>
-            <w:pPr>
-              <w:rPr>
-                <w:lang w:val="es-ES_tradnl"/>
-              </w:rPr>
-            </w:pPr>
-            <w:r>
-              <w:rPr>
-                <w:lang w:val="es-ES_tradnl"/>
-              </w:rPr>
-              <w:t>1</w:t>
-            </w:r>
-          </w:p>
-        </w:tc>
-        <w:tc>
-          <w:tcPr>
-            <w:tcW w:w="4375" w:type="dxa"/>
-          </w:tcPr>
-          <w:p>
-            <w:pPr>
-              <w:rPr>
-                <w:lang w:val="es-ES_tradnl"/>
-              </w:rPr>
-            </w:pPr>
-            <w:r>
-              <w:rPr>
-                <w:lang w:val="es-ES_tradnl"/>
-              </w:rPr>
-              <w:t>El Usuario selecciona la opción para eliminar una tarjeta de crédito</w:t>
-            </w:r>
-          </w:p>
-        </w:tc>
-      </w:tr>
-      <w:tr>
-        <w:trPr>
-          <w:trHeight w:val="503"/>
-        </w:trPr>
-        <w:tc>
-          <w:tcPr>
-            <w:tcW w:w="2363" w:type="dxa"/>
-            <w:vMerge/>
-          </w:tcPr>
-          <w:p>
-            <w:pPr>
-              <w:rPr>
-                <w:lang w:val="es-ES_tradnl"/>
-              </w:rPr>
-            </w:pPr>
-          </w:p>
-        </w:tc>
-        <w:tc>
-          <w:tcPr>
-            <w:tcW w:w="786" w:type="dxa"/>
-          </w:tcPr>
-          <w:p>
-            <w:pPr>
-              <w:rPr>
-                <w:lang w:val="es-ES_tradnl"/>
-              </w:rPr>
-            </w:pPr>
-            <w:r>
-              <w:rPr>
-                <w:lang w:val="es-ES_tradnl"/>
-              </w:rPr>
-              <w:t>2</w:t>
-            </w:r>
-          </w:p>
-        </w:tc>
-        <w:tc>
-          <w:tcPr>
-            <w:tcW w:w="4375" w:type="dxa"/>
-          </w:tcPr>
-          <w:p>
-            <w:pPr>
-              <w:rPr>
-                <w:lang w:val="es-ES_tradnl"/>
-              </w:rPr>
-            </w:pPr>
-            <w:r>
-              <w:rPr>
-                <w:lang w:val="es-ES_tradnl"/>
-              </w:rPr>
-              <w:t>El sistema muestra el mensaje de que va a realizar la operación y pide confirmación</w:t>
-            </w:r>
-          </w:p>
-        </w:tc>
-      </w:tr>
-      <w:tr>
-        <w:trPr>
-          <w:trHeight w:val="503"/>
-        </w:trPr>
-        <w:tc>
-          <w:tcPr>
-            <w:tcW w:w="2363" w:type="dxa"/>
-            <w:vMerge/>
-          </w:tcPr>
-          <w:p>
-            <w:pPr>
-              <w:rPr>
-                <w:lang w:val="es-ES_tradnl"/>
-              </w:rPr>
-            </w:pPr>
-          </w:p>
-        </w:tc>
-        <w:tc>
-          <w:tcPr>
-            <w:tcW w:w="786" w:type="dxa"/>
-          </w:tcPr>
-          <w:p>
-            <w:pPr>
-              <w:rPr>
-                <w:lang w:val="es-ES_tradnl"/>
-              </w:rPr>
-            </w:pPr>
-            <w:r>
-              <w:rPr>
-                <w:lang w:val="es-ES_tradnl"/>
-              </w:rPr>
-              <w:t>3</w:t>
-            </w:r>
-          </w:p>
-        </w:tc>
-        <w:tc>
-          <w:tcPr>
-            <w:tcW w:w="4375" w:type="dxa"/>
-          </w:tcPr>
-          <w:p>
-            <w:pPr>
-              <w:rPr>
-                <w:lang w:val="es-ES_tradnl"/>
-              </w:rPr>
-            </w:pPr>
-            <w:r>
-              <w:rPr>
-                <w:lang w:val="es-ES_tradnl"/>
-              </w:rPr>
-              <w:t>El Usuario confirma la operación</w:t>
-            </w:r>
-          </w:p>
-        </w:tc>
-      </w:tr>
-      <w:tr>
-        <w:trPr>
-          <w:trHeight w:val="503"/>
-        </w:trPr>
-        <w:tc>
-          <w:tcPr>
-            <w:tcW w:w="2363" w:type="dxa"/>
-            <w:vMerge/>
-          </w:tcPr>
-          <w:p>
-            <w:pPr>
-              <w:rPr>
-                <w:lang w:val="es-ES_tradnl"/>
-              </w:rPr>
-            </w:pPr>
-          </w:p>
-        </w:tc>
-        <w:tc>
-          <w:tcPr>
-            <w:tcW w:w="786" w:type="dxa"/>
-          </w:tcPr>
-          <w:p>
-            <w:pPr>
-              <w:rPr>
-                <w:lang w:val="es-ES_tradnl"/>
-              </w:rPr>
-            </w:pPr>
-            <w:r>
-              <w:rPr>
-                <w:lang w:val="es-ES_tradnl"/>
-              </w:rPr>
-              <w:t>4</w:t>
-            </w:r>
-          </w:p>
-        </w:tc>
-        <w:tc>
-          <w:tcPr>
-            <w:tcW w:w="4375" w:type="dxa"/>
-          </w:tcPr>
-          <w:p>
-            <w:pPr>
-              <w:rPr>
-                <w:lang w:val="es-ES_tradnl"/>
-              </w:rPr>
-            </w:pPr>
-            <w:r>
-              <w:rPr>
-                <w:lang w:val="es-ES_tradnl"/>
-              </w:rPr>
-              <w:t xml:space="preserve">El sistema elimina la tarjeta de crédito de la base de datos </w:t>
-            </w:r>
-          </w:p>
-        </w:tc>
-      </w:tr>
-      <w:tr>
-        <w:trPr>
-          <w:trHeight w:val="305"/>
-        </w:trPr>
-        <w:tc>
-          <w:tcPr>
-            <w:tcW w:w="2363" w:type="dxa"/>
-          </w:tcPr>
-          <w:p>
-            <w:pPr>
-              <w:rPr>
-                <w:lang w:val="es-ES_tradnl"/>
-              </w:rPr>
-            </w:pPr>
-            <w:r>
-              <w:rPr>
-                <w:lang w:val="es-ES_tradnl"/>
-              </w:rPr>
-              <w:t>Flujos Alternativos</w:t>
-            </w:r>
-          </w:p>
-        </w:tc>
-        <w:tc>
-          <w:tcPr>
-            <w:tcW w:w="786" w:type="dxa"/>
-            <w:shd w:val="clear" w:color="auto" w:fill="F2F2F2" w:themeFill="background1" w:themeFillShade="F2"/>
-          </w:tcPr>
-          <w:p>
-            <w:pPr>
-              <w:rPr>
-                <w:lang w:val="es-ES_tradnl"/>
-              </w:rPr>
-            </w:pPr>
-            <w:r>
-              <w:rPr>
-                <w:lang w:val="es-ES_tradnl"/>
-              </w:rPr>
-              <w:t>PASO</w:t>
-            </w:r>
-          </w:p>
-        </w:tc>
-        <w:tc>
-          <w:tcPr>
-            <w:tcW w:w="4375" w:type="dxa"/>
-            <w:shd w:val="clear" w:color="auto" w:fill="F2F2F2" w:themeFill="background1" w:themeFillShade="F2"/>
-          </w:tcPr>
-          <w:p>
-            <w:pPr>
-              <w:rPr>
-                <w:lang w:val="es-ES_tradnl"/>
-              </w:rPr>
-            </w:pPr>
-            <w:r>
-              <w:rPr>
-                <w:lang w:val="es-ES_tradnl"/>
-              </w:rPr>
-              <w:t>ACCIÓN</w:t>
-            </w:r>
-            <w:r>
-              <w:rPr>
-                <w:lang w:val="es-ES_tradnl"/>
-              </w:rPr>
-              <w:tab/>
-            </w:r>
-          </w:p>
-        </w:tc>
-      </w:tr>
-      <w:tr>
-        <w:trPr>
-          <w:trHeight w:val="305"/>
-        </w:trPr>
-        <w:tc>
-          <w:tcPr>
-            <w:tcW w:w="2363" w:type="dxa"/>
-            <w:vMerge w:val="restart"/>
-          </w:tcPr>
-          <w:p>
-            <w:pPr>
-              <w:rPr>
-                <w:lang w:val="es-ES_tradnl"/>
-              </w:rPr>
-            </w:pPr>
-          </w:p>
-        </w:tc>
-        <w:tc>
-          <w:tcPr>
-            <w:tcW w:w="786" w:type="dxa"/>
-            <w:shd w:val="clear" w:color="auto" w:fill="FFFFFF" w:themeFill="background1"/>
-          </w:tcPr>
-          <w:p>
-            <w:pPr>
-              <w:rPr>
-                <w:lang w:val="es-ES_tradnl"/>
-              </w:rPr>
-            </w:pPr>
-            <w:r>
-              <w:rPr>
-                <w:lang w:val="es-ES_tradnl"/>
-              </w:rPr>
-              <w:t>4</w:t>
-            </w:r>
-          </w:p>
-        </w:tc>
-        <w:tc>
-          <w:tcPr>
-            <w:tcW w:w="4375" w:type="dxa"/>
-            <w:shd w:val="clear" w:color="auto" w:fill="FFFFFF" w:themeFill="background1"/>
-          </w:tcPr>
-          <w:p>
-            <w:pPr>
-              <w:rPr>
-                <w:lang w:val="es-ES_tradnl"/>
-              </w:rPr>
-            </w:pPr>
-            <w:r>
-              <w:rPr>
-                <w:lang w:val="es-ES_tradnl"/>
-              </w:rPr>
-              <w:t>El Usuario rechaza la operación</w:t>
-            </w:r>
-          </w:p>
-        </w:tc>
-      </w:tr>
-      <w:tr>
-        <w:trPr>
-          <w:trHeight w:val="407"/>
-        </w:trPr>
-        <w:tc>
-          <w:tcPr>
-            <w:tcW w:w="2363" w:type="dxa"/>
-            <w:vMerge/>
-          </w:tcPr>
-          <w:p>
-            <w:pPr>
-              <w:rPr>
-                <w:lang w:val="es-ES_tradnl"/>
-              </w:rPr>
-            </w:pPr>
-          </w:p>
-        </w:tc>
-        <w:tc>
-          <w:tcPr>
-            <w:tcW w:w="786" w:type="dxa"/>
-            <w:shd w:val="clear" w:color="auto" w:fill="FFFFFF" w:themeFill="background1"/>
-          </w:tcPr>
-          <w:p>
-            <w:pPr>
-              <w:rPr>
-                <w:lang w:val="es-ES_tradnl"/>
-              </w:rPr>
-            </w:pPr>
-            <w:r>
-              <w:rPr>
-                <w:lang w:val="es-ES_tradnl"/>
-              </w:rPr>
-              <w:t>5</w:t>
-            </w:r>
-          </w:p>
-        </w:tc>
-        <w:tc>
-          <w:tcPr>
-            <w:tcW w:w="4375" w:type="dxa"/>
-            <w:shd w:val="clear" w:color="auto" w:fill="FFFFFF" w:themeFill="background1"/>
-          </w:tcPr>
-          <w:p>
-            <w:pPr>
-              <w:rPr>
-                <w:lang w:val="es-ES_tradnl"/>
-              </w:rPr>
-            </w:pPr>
-            <w:r>
-              <w:rPr>
-                <w:lang w:val="es-ES_tradnl"/>
-              </w:rPr>
-              <w:t>El sistema no puede realizar la baja</w:t>
-            </w:r>
-          </w:p>
-        </w:tc>
-      </w:tr>
-      <w:tr>
-        <w:tc>
-          <w:tcPr>
-            <w:tcW w:w="2363" w:type="dxa"/>
-          </w:tcPr>
-          <w:p>
-            <w:pPr>
-              <w:rPr>
-                <w:lang w:val="es-ES_tradnl"/>
-              </w:rPr>
-            </w:pPr>
-            <w:r>
-              <w:rPr>
-                <w:lang w:val="es-ES_tradnl"/>
-              </w:rPr>
-              <w:t>Interfaz de Usuario Relacionada</w:t>
-            </w:r>
-          </w:p>
-        </w:tc>
-        <w:tc>
-          <w:tcPr>
-            <w:tcW w:w="5161" w:type="dxa"/>
-            <w:gridSpan w:val="2"/>
-          </w:tcPr>
-          <w:p>
-            <w:pPr>
-              <w:rPr>
-                <w:lang w:val="es-ES_tradnl"/>
-              </w:rPr>
-            </w:pPr>
-          </w:p>
-        </w:tc>
-      </w:tr>
-      <w:tr>
-        <w:tc>
-          <w:tcPr>
-            <w:tcW w:w="2363" w:type="dxa"/>
-          </w:tcPr>
-          <w:p>
-            <w:pPr>
-              <w:rPr>
-                <w:lang w:val="es-ES_tradnl"/>
-              </w:rPr>
-            </w:pPr>
-            <w:r>
-              <w:rPr>
-                <w:lang w:val="es-ES_tradnl"/>
-              </w:rPr>
-              <w:t>Observaciones</w:t>
-            </w:r>
-          </w:p>
-        </w:tc>
-        <w:tc>
-          <w:tcPr>
-            <w:tcW w:w="5161" w:type="dxa"/>
-            <w:gridSpan w:val="2"/>
-          </w:tcPr>
-          <w:p>
-            <w:pPr>
-              <w:rPr>
-                <w:lang w:val="es-ES_tradnl"/>
-              </w:rPr>
-            </w:pPr>
-            <w:r>
-              <w:rPr>
-                <w:lang w:val="es-ES_tradnl"/>
-              </w:rPr>
-              <w:t>Ninguna</w:t>
-            </w:r>
-          </w:p>
-        </w:tc>
-      </w:tr>
-    </w:tbl>
-    <w:p/>
-    <w:p/>
-    <w:tbl>
-      <w:tblPr>
-        <w:tblStyle w:val="Tablaconcuadrcula"/>
         <w:tblW w:w="0" w:type="auto"/>
         <w:tblInd w:w="487" w:type="dxa"/>
         <w:tblLook w:val="04A0" w:firstRow="1" w:lastRow="0" w:firstColumn="1" w:lastColumn="0" w:noHBand="0" w:noVBand="1"/>
@@ -31028,13 +29005,27 @@
     </w:p>
     <w:p>
       <w:pPr>
+        <w:jc w:val="left"/>
+        <w:rPr>
+          <w:rFonts w:asciiTheme="majorHAnsi" w:eastAsiaTheme="majorEastAsia" w:hAnsiTheme="majorHAnsi" w:cstheme="majorBidi"/>
+          <w:b/>
+          <w:sz w:val="26"/>
+          <w:szCs w:val="26"/>
+        </w:rPr>
+      </w:pPr>
+      <w:bookmarkStart w:id="12" w:name="_Toc132237352"/>
+      <w:r>
+        <w:br w:type="page"/>
+      </w:r>
+    </w:p>
+    <w:p>
+      <w:pPr>
         <w:pStyle w:val="Ttulo2"/>
         <w:numPr>
           <w:ilvl w:val="1"/>
           <w:numId w:val="1"/>
         </w:numPr>
       </w:pPr>
-      <w:bookmarkStart w:id="12" w:name="_Toc132237352"/>
       <w:r>
         <w:lastRenderedPageBreak/>
         <w:t>Admin</w:t>
@@ -40012,16 +38003,7 @@
               <w:t>IU-</w:t>
             </w:r>
             <w:r>
-              <w:t>0</w:t>
-            </w:r>
-            <w:r>
-              <w:t>1</w:t>
-            </w:r>
-            <w:r>
-              <w:t xml:space="preserve">: </w:t>
-            </w:r>
-            <w:r>
-              <w:t>Menú principal</w:t>
+              <w:t>01: Menú principal</w:t>
             </w:r>
           </w:p>
         </w:tc>
@@ -40179,13 +38161,7 @@
               <w:jc w:val="left"/>
             </w:pPr>
             <w:r>
-              <w:t xml:space="preserve">Botón para entrar en la categoría de </w:t>
-            </w:r>
-            <w:r>
-              <w:t>zapatos</w:t>
-            </w:r>
-            <w:r>
-              <w:t xml:space="preserve"> y visualizar todos los productos dentro de esta categoría</w:t>
+              <w:t>Botón para entrar en la categoría de zapatos y visualizar todos los productos dentro de esta categoría</w:t>
             </w:r>
           </w:p>
         </w:tc>
@@ -40225,13 +38201,7 @@
               <w:jc w:val="left"/>
             </w:pPr>
             <w:r>
-              <w:t xml:space="preserve">Botón para entrar en la categoría de </w:t>
-            </w:r>
-            <w:r>
-              <w:t>accesorios</w:t>
-            </w:r>
-            <w:r>
-              <w:t xml:space="preserve"> y visualizar todos los productos dentro de esta categoría</w:t>
+              <w:t>Botón para entrar en la categoría de accesorios y visualizar todos los productos dentro de esta categoría</w:t>
             </w:r>
           </w:p>
         </w:tc>
@@ -40400,10 +38370,7 @@
               <w:t>IU-</w:t>
             </w:r>
             <w:r>
-              <w:t xml:space="preserve">02: </w:t>
-            </w:r>
-            <w:r>
-              <w:t>Cesta</w:t>
+              <w:t>02: Cesta</w:t>
             </w:r>
           </w:p>
         </w:tc>
@@ -40799,15 +38766,7 @@
           <w:bCs/>
           <w:lang w:val="en-US"/>
         </w:rPr>
-        <w:t xml:space="preserve"> de</w:t>
-      </w:r>
-      <w:r>
-        <w:rPr>
-          <w:b/>
-          <w:bCs/>
-          <w:lang w:val="en-US"/>
-        </w:rPr>
-        <w:t xml:space="preserve">l </w:t>
+        <w:t xml:space="preserve"> del </w:t>
       </w:r>
       <w:proofErr w:type="spellStart"/>
       <w:r>
@@ -40857,16 +38816,7 @@
               <w:t>IU-</w:t>
             </w:r>
             <w:r>
-              <w:t>0</w:t>
-            </w:r>
-            <w:r>
-              <w:t>3</w:t>
-            </w:r>
-            <w:r>
-              <w:t xml:space="preserve">: </w:t>
-            </w:r>
-            <w:r>
-              <w:t>Producto</w:t>
+              <w:t>03: Producto</w:t>
             </w:r>
           </w:p>
         </w:tc>
@@ -41351,23 +39301,7 @@
           <w:bCs/>
           <w:lang w:val="en-US"/>
         </w:rPr>
-        <w:t xml:space="preserve"> 4.</w:t>
-      </w:r>
-      <w:r>
-        <w:rPr>
-          <w:b/>
-          <w:bCs/>
-          <w:lang w:val="en-US"/>
-        </w:rPr>
-        <w:t>3</w:t>
-      </w:r>
-      <w:r>
-        <w:rPr>
-          <w:b/>
-          <w:bCs/>
-          <w:lang w:val="en-US"/>
-        </w:rPr>
-        <w:t xml:space="preserve">: </w:t>
+        <w:t xml:space="preserve"> 4.3: </w:t>
       </w:r>
       <w:proofErr w:type="spellStart"/>
       <w:r>
@@ -41385,15 +39319,7 @@
           <w:bCs/>
           <w:lang w:val="en-US"/>
         </w:rPr>
-        <w:t xml:space="preserve"> </w:t>
-      </w:r>
-      <w:r>
-        <w:rPr>
-          <w:b/>
-          <w:bCs/>
-          <w:lang w:val="en-US"/>
-        </w:rPr>
-        <w:t xml:space="preserve">para </w:t>
+        <w:t xml:space="preserve"> para </w:t>
       </w:r>
       <w:proofErr w:type="spellStart"/>
       <w:r>
@@ -41461,13 +39387,7 @@
               <w:t>IU-</w:t>
             </w:r>
             <w:r>
-              <w:t>0</w:t>
-            </w:r>
-            <w:r>
-              <w:t>4</w:t>
-            </w:r>
-            <w:r>
-              <w:t xml:space="preserve">: </w:t>
+              <w:t xml:space="preserve">04: </w:t>
             </w:r>
             <w:r>
               <w:t>Crear cuenta</w:t>
@@ -42088,10 +40008,7 @@
               <w:jc w:val="left"/>
             </w:pPr>
             <w:r>
-              <w:t xml:space="preserve">Botón para </w:t>
-            </w:r>
-            <w:r>
-              <w:t>crear un nuevo usuario con los datos introducidos en el formulario</w:t>
+              <w:t>Botón para crear un nuevo usuario con los datos introducidos en el formulario</w:t>
             </w:r>
           </w:p>
         </w:tc>
@@ -42139,62 +40056,6 @@
         </w:tc>
       </w:tr>
     </w:tbl>
-    <w:p>
-      <w:pPr>
-        <w:rPr>
-          <w:lang w:val="en-US"/>
-        </w:rPr>
-      </w:pPr>
-    </w:p>
-    <w:p>
-      <w:pPr>
-        <w:rPr>
-          <w:lang w:val="en-US"/>
-        </w:rPr>
-      </w:pPr>
-    </w:p>
-    <w:p>
-      <w:pPr>
-        <w:rPr>
-          <w:lang w:val="en-US"/>
-        </w:rPr>
-      </w:pPr>
-    </w:p>
-    <w:p>
-      <w:pPr>
-        <w:rPr>
-          <w:lang w:val="en-US"/>
-        </w:rPr>
-      </w:pPr>
-    </w:p>
-    <w:p>
-      <w:pPr>
-        <w:rPr>
-          <w:lang w:val="en-US"/>
-        </w:rPr>
-      </w:pPr>
-    </w:p>
-    <w:p>
-      <w:pPr>
-        <w:rPr>
-          <w:lang w:val="en-US"/>
-        </w:rPr>
-      </w:pPr>
-    </w:p>
-    <w:p>
-      <w:pPr>
-        <w:rPr>
-          <w:lang w:val="en-US"/>
-        </w:rPr>
-      </w:pPr>
-    </w:p>
-    <w:p>
-      <w:pPr>
-        <w:rPr>
-          <w:lang w:val="en-US"/>
-        </w:rPr>
-      </w:pPr>
-    </w:p>
     <w:p>
       <w:pPr>
         <w:rPr>
@@ -42298,23 +40159,7 @@
           <w:bCs/>
           <w:lang w:val="en-US"/>
         </w:rPr>
-        <w:t xml:space="preserve"> 4.</w:t>
-      </w:r>
-      <w:r>
-        <w:rPr>
-          <w:b/>
-          <w:bCs/>
-          <w:lang w:val="en-US"/>
-        </w:rPr>
-        <w:t>4</w:t>
-      </w:r>
-      <w:r>
-        <w:rPr>
-          <w:b/>
-          <w:bCs/>
-          <w:lang w:val="en-US"/>
-        </w:rPr>
-        <w:t xml:space="preserve">: </w:t>
+        <w:t xml:space="preserve"> 4.4: </w:t>
       </w:r>
       <w:proofErr w:type="spellStart"/>
       <w:r>
@@ -42332,15 +40177,7 @@
           <w:bCs/>
           <w:lang w:val="en-US"/>
         </w:rPr>
-        <w:t xml:space="preserve"> </w:t>
-      </w:r>
-      <w:r>
-        <w:rPr>
-          <w:b/>
-          <w:bCs/>
-          <w:lang w:val="en-US"/>
-        </w:rPr>
-        <w:t xml:space="preserve">para </w:t>
+        <w:t xml:space="preserve"> para </w:t>
       </w:r>
       <w:proofErr w:type="spellStart"/>
       <w:r>
@@ -42398,16 +40235,7 @@
               <w:t>IU-</w:t>
             </w:r>
             <w:r>
-              <w:t>0</w:t>
-            </w:r>
-            <w:r>
-              <w:t>5</w:t>
-            </w:r>
-            <w:r>
-              <w:t xml:space="preserve">: </w:t>
-            </w:r>
-            <w:r>
-              <w:t>Inicio sesión</w:t>
+              <w:t>05: Inicio sesión</w:t>
             </w:r>
           </w:p>
         </w:tc>
@@ -42454,7 +40282,6 @@
               <w:jc w:val="left"/>
             </w:pPr>
             <w:r>
-              <w:lastRenderedPageBreak/>
               <w:t>Campos</w:t>
             </w:r>
           </w:p>
@@ -42780,10 +40607,7 @@
               <w:jc w:val="left"/>
             </w:pPr>
             <w:r>
-              <w:t>Botón para inicio de sesión</w:t>
-            </w:r>
-            <w:r>
-              <w:t xml:space="preserve"> con los datos introducidos en el formulario</w:t>
+              <w:t>Botón para inicio de sesión con los datos introducidos en el formulario</w:t>
             </w:r>
           </w:p>
         </w:tc>
@@ -42825,10 +40649,7 @@
               <w:jc w:val="left"/>
             </w:pPr>
             <w:r>
-              <w:t xml:space="preserve">Botón para redirigirte a la interfaz de </w:t>
-            </w:r>
-            <w:r>
-              <w:t>crear cuenta</w:t>
+              <w:t>Botón para redirigirte a la interfaz de crear cuenta</w:t>
             </w:r>
           </w:p>
         </w:tc>
@@ -42934,23 +40755,7 @@
           <w:bCs/>
           <w:lang w:val="en-US"/>
         </w:rPr>
-        <w:t xml:space="preserve"> 4.</w:t>
-      </w:r>
-      <w:r>
-        <w:rPr>
-          <w:b/>
-          <w:bCs/>
-          <w:lang w:val="en-US"/>
-        </w:rPr>
-        <w:t>5</w:t>
-      </w:r>
-      <w:r>
-        <w:rPr>
-          <w:b/>
-          <w:bCs/>
-          <w:lang w:val="en-US"/>
-        </w:rPr>
-        <w:t xml:space="preserve">: </w:t>
+        <w:t xml:space="preserve"> 4.5: </w:t>
       </w:r>
       <w:proofErr w:type="spellStart"/>
       <w:r>
@@ -42968,15 +40773,7 @@
           <w:bCs/>
           <w:lang w:val="en-US"/>
         </w:rPr>
-        <w:t xml:space="preserve"> </w:t>
-      </w:r>
-      <w:r>
-        <w:rPr>
-          <w:b/>
-          <w:bCs/>
-          <w:lang w:val="en-US"/>
-        </w:rPr>
-        <w:t xml:space="preserve">para </w:t>
+        <w:t xml:space="preserve"> para </w:t>
       </w:r>
       <w:proofErr w:type="spellStart"/>
       <w:r>
@@ -43074,13 +40871,7 @@
               <w:t>IU-</w:t>
             </w:r>
             <w:r>
-              <w:t>0</w:t>
-            </w:r>
-            <w:r>
-              <w:t>7</w:t>
-            </w:r>
-            <w:r>
-              <w:t xml:space="preserve">: </w:t>
+              <w:t xml:space="preserve">07: </w:t>
             </w:r>
             <w:r>
               <w:t>Dirección</w:t>
@@ -43699,6 +41490,7 @@
         <w:rPr>
           <w:noProof/>
         </w:rPr>
+        <w:lastRenderedPageBreak/>
         <w:drawing>
           <wp:inline distT="0" distB="0" distL="0" distR="0" wp14:anchorId="5A72DCB3" wp14:editId="784C1F6C">
             <wp:extent cx="5361486" cy="3086100"/>
@@ -43772,23 +41564,7 @@
           <w:bCs/>
           <w:lang w:val="en-US"/>
         </w:rPr>
-        <w:t xml:space="preserve"> 4.</w:t>
-      </w:r>
-      <w:r>
-        <w:rPr>
-          <w:b/>
-          <w:bCs/>
-          <w:lang w:val="en-US"/>
-        </w:rPr>
-        <w:t>6</w:t>
-      </w:r>
-      <w:r>
-        <w:rPr>
-          <w:b/>
-          <w:bCs/>
-          <w:lang w:val="en-US"/>
-        </w:rPr>
-        <w:t xml:space="preserve">: </w:t>
+        <w:t xml:space="preserve"> 4.6: </w:t>
       </w:r>
       <w:proofErr w:type="spellStart"/>
       <w:r>
@@ -43878,15 +41654,7 @@
           <w:bCs/>
           <w:lang w:val="en-US"/>
         </w:rPr>
-        <w:t xml:space="preserve"> </w:t>
-      </w:r>
-      <w:r>
-        <w:rPr>
-          <w:b/>
-          <w:bCs/>
-          <w:lang w:val="en-US"/>
-        </w:rPr>
-        <w:t xml:space="preserve">del </w:t>
+        <w:t xml:space="preserve"> del </w:t>
       </w:r>
       <w:proofErr w:type="spellStart"/>
       <w:r>
@@ -43930,10 +41698,7 @@
               <w:t>IU-</w:t>
             </w:r>
             <w:r>
-              <w:t xml:space="preserve">05: </w:t>
-            </w:r>
-            <w:r>
-              <w:t>Método de pago</w:t>
+              <w:t>05: Método de pago</w:t>
             </w:r>
           </w:p>
         </w:tc>

</xml_diff>

<commit_message>
Añadido enlace repositorio a documentación
</commit_message>
<xml_diff>
--- a/documentacion/Memoria-grupo7.docx
+++ b/documentacion/Memoria-grupo7.docx
@@ -199,7 +199,6 @@
                                         <w:alias w:val="Subtítulo"/>
                                         <w:tag w:val=""/>
                                         <w:id w:val="1354072561"/>
-                                        <w:showingPlcHdr/>
                                         <w:dataBinding w:prefixMappings="xmlns:ns0='http://purl.org/dc/elements/1.1/' xmlns:ns1='http://schemas.openxmlformats.org/package/2006/metadata/core-properties' " w:xpath="/ns1:coreProperties[1]/ns0:subject[1]" w:storeItemID="{6C3C8BC8-F283-45AE-878A-BAB7291924A1}"/>
                                         <w:text/>
                                       </w:sdtPr>
@@ -218,7 +217,7 @@
                                               <w:sz w:val="24"/>
                                               <w:szCs w:val="24"/>
                                             </w:rPr>
-                                            <w:t xml:space="preserve">     </w:t>
+                                            <w:t>https://github.com/Aleexespada/TAD-Grupo7</w:t>
                                           </w:r>
                                         </w:p>
                                       </w:sdtContent>
@@ -757,7 +756,6 @@
                                   <w:alias w:val="Subtítulo"/>
                                   <w:tag w:val=""/>
                                   <w:id w:val="1354072561"/>
-                                  <w:showingPlcHdr/>
                                   <w:dataBinding w:prefixMappings="xmlns:ns0='http://purl.org/dc/elements/1.1/' xmlns:ns1='http://schemas.openxmlformats.org/package/2006/metadata/core-properties' " w:xpath="/ns1:coreProperties[1]/ns0:subject[1]" w:storeItemID="{6C3C8BC8-F283-45AE-878A-BAB7291924A1}"/>
                                   <w:text/>
                                 </w:sdtPr>
@@ -776,7 +774,7 @@
                                         <w:sz w:val="24"/>
                                         <w:szCs w:val="24"/>
                                       </w:rPr>
-                                      <w:t xml:space="preserve">     </w:t>
+                                      <w:t>https://github.com/Aleexespada/TAD-Grupo7</w:t>
                                     </w:r>
                                   </w:p>
                                 </w:sdtContent>
@@ -48084,7 +48082,6 @@
   <w:style w:type="character" w:default="1" w:styleId="Fuentedeprrafopredeter">
     <w:name w:val="Default Paragraph Font"/>
     <w:uiPriority w:val="1"/>
-    <w:semiHidden/>
     <w:unhideWhenUsed/>
   </w:style>
   <w:style w:type="table" w:default="1" w:styleId="Tablanormal">

</xml_diff>